<commit_message>
thống kê khảo sát DA
</commit_message>
<xml_diff>
--- a/report_QLDA_nhom5.docx
+++ b/report_QLDA_nhom5.docx
@@ -11550,37 +11550,13 @@
           <w:iCs/>
         </w:rPr>
       </w:pPr>
-      <w:proofErr w:type="spellStart"/>
-      <w:r>
-        <w:rPr>
-          <w:i/>
-          <w:iCs/>
-        </w:rPr>
-        <w:t>Số</w:t>
-      </w:r>
-      <w:proofErr w:type="spellEnd"/>
-      <w:r>
-        <w:rPr>
-          <w:i/>
-          <w:iCs/>
-        </w:rPr>
-        <w:t xml:space="preserve"> </w:t>
-      </w:r>
-      <w:proofErr w:type="spellStart"/>
-      <w:r>
-        <w:rPr>
-          <w:i/>
-          <w:iCs/>
-        </w:rPr>
-        <w:t>lượng</w:t>
-      </w:r>
-      <w:proofErr w:type="spellEnd"/>
-      <w:r>
-        <w:rPr>
-          <w:i/>
-          <w:iCs/>
-        </w:rPr>
-        <w:t xml:space="preserve"> file</w:t>
+      <w:r>
+        <w:rPr>
+          <w:i/>
+          <w:iCs/>
+          <w:lang w:val="vi-VN"/>
+        </w:rPr>
+        <w:t>Số lượng file mã nguồn (không kể thư viện và các file mẫu): 11 file</w:t>
       </w:r>
     </w:p>
     <w:p>
@@ -11595,53 +11571,76 @@
           <w:iCs/>
         </w:rPr>
       </w:pPr>
-      <w:proofErr w:type="spellStart"/>
-      <w:r>
-        <w:rPr>
-          <w:i/>
-          <w:iCs/>
-        </w:rPr>
-        <w:t>Số</w:t>
-      </w:r>
-      <w:proofErr w:type="spellEnd"/>
-      <w:r>
-        <w:rPr>
-          <w:i/>
-          <w:iCs/>
-        </w:rPr>
-        <w:t xml:space="preserve"> </w:t>
-      </w:r>
-      <w:proofErr w:type="spellStart"/>
-      <w:r>
-        <w:rPr>
-          <w:i/>
-          <w:iCs/>
-        </w:rPr>
-        <w:t>lượng</w:t>
-      </w:r>
-      <w:proofErr w:type="spellEnd"/>
-      <w:r>
-        <w:rPr>
-          <w:i/>
-          <w:iCs/>
-        </w:rPr>
-        <w:t xml:space="preserve"> </w:t>
-      </w:r>
-      <w:proofErr w:type="spellStart"/>
-      <w:r>
-        <w:rPr>
-          <w:i/>
-          <w:iCs/>
-        </w:rPr>
-        <w:t>dòng</w:t>
-      </w:r>
-      <w:proofErr w:type="spellEnd"/>
-      <w:r>
-        <w:rPr>
-          <w:i/>
-          <w:iCs/>
-        </w:rPr>
-        <w:t xml:space="preserve"> code</w:t>
+      <w:r>
+        <w:rPr>
+          <w:i/>
+          <w:iCs/>
+          <w:lang w:val="vi-VN"/>
+        </w:rPr>
+        <w:t>Program.cs</w:t>
+      </w:r>
+    </w:p>
+    <w:p>
+      <w:pPr>
+        <w:pStyle w:val="ListParagraph"/>
+        <w:numPr>
+          <w:ilvl w:val="2"/>
+          <w:numId w:val="40"/>
+        </w:numPr>
+        <w:rPr>
+          <w:i/>
+          <w:iCs/>
+        </w:rPr>
+      </w:pPr>
+      <w:r>
+        <w:rPr>
+          <w:i/>
+          <w:iCs/>
+          <w:lang w:val="vi-VN"/>
+        </w:rPr>
+        <w:t>121 dòng code</w:t>
+      </w:r>
+    </w:p>
+    <w:p>
+      <w:pPr>
+        <w:pStyle w:val="ListParagraph"/>
+        <w:numPr>
+          <w:ilvl w:val="2"/>
+          <w:numId w:val="40"/>
+        </w:numPr>
+        <w:rPr>
+          <w:i/>
+          <w:iCs/>
+        </w:rPr>
+      </w:pPr>
+      <w:r>
+        <w:rPr>
+          <w:i/>
+          <w:iCs/>
+          <w:lang w:val="vi-VN"/>
+        </w:rPr>
+        <w:t>24 dòng chú thich</w:t>
+      </w:r>
+    </w:p>
+    <w:p>
+      <w:pPr>
+        <w:pStyle w:val="ListParagraph"/>
+        <w:numPr>
+          <w:ilvl w:val="2"/>
+          <w:numId w:val="40"/>
+        </w:numPr>
+        <w:rPr>
+          <w:i/>
+          <w:iCs/>
+        </w:rPr>
+      </w:pPr>
+      <w:r>
+        <w:rPr>
+          <w:i/>
+          <w:iCs/>
+          <w:lang w:val="vi-VN"/>
+        </w:rPr>
+        <w:t>Độ phức tạp (0 – 10): 2</w:t>
       </w:r>
     </w:p>
     <w:p>
@@ -11656,6 +11655,90 @@
           <w:iCs/>
         </w:rPr>
       </w:pPr>
+      <w:r>
+        <w:rPr>
+          <w:i/>
+          <w:iCs/>
+          <w:lang w:val="vi-VN"/>
+        </w:rPr>
+        <w:t>Program.Options.cs</w:t>
+      </w:r>
+    </w:p>
+    <w:p>
+      <w:pPr>
+        <w:pStyle w:val="ListParagraph"/>
+        <w:numPr>
+          <w:ilvl w:val="2"/>
+          <w:numId w:val="40"/>
+        </w:numPr>
+        <w:rPr>
+          <w:i/>
+          <w:iCs/>
+        </w:rPr>
+      </w:pPr>
+      <w:r>
+        <w:rPr>
+          <w:i/>
+          <w:iCs/>
+          <w:lang w:val="vi-VN"/>
+        </w:rPr>
+        <w:t>98 dòng code</w:t>
+      </w:r>
+    </w:p>
+    <w:p>
+      <w:pPr>
+        <w:pStyle w:val="ListParagraph"/>
+        <w:numPr>
+          <w:ilvl w:val="2"/>
+          <w:numId w:val="40"/>
+        </w:numPr>
+        <w:rPr>
+          <w:i/>
+          <w:iCs/>
+        </w:rPr>
+      </w:pPr>
+      <w:r>
+        <w:rPr>
+          <w:i/>
+          <w:iCs/>
+          <w:lang w:val="vi-VN"/>
+        </w:rPr>
+        <w:t>3 dòng chú thich</w:t>
+      </w:r>
+    </w:p>
+    <w:p>
+      <w:pPr>
+        <w:pStyle w:val="ListParagraph"/>
+        <w:numPr>
+          <w:ilvl w:val="2"/>
+          <w:numId w:val="40"/>
+        </w:numPr>
+        <w:rPr>
+          <w:i/>
+          <w:iCs/>
+        </w:rPr>
+      </w:pPr>
+      <w:r>
+        <w:rPr>
+          <w:i/>
+          <w:iCs/>
+          <w:lang w:val="vi-VN"/>
+        </w:rPr>
+        <w:t>Độ phức tạp: 1</w:t>
+      </w:r>
+    </w:p>
+    <w:p>
+      <w:pPr>
+        <w:pStyle w:val="ListParagraph"/>
+        <w:numPr>
+          <w:ilvl w:val="0"/>
+          <w:numId w:val="40"/>
+        </w:numPr>
+        <w:rPr>
+          <w:i/>
+          <w:iCs/>
+        </w:rPr>
+      </w:pPr>
       <w:proofErr w:type="spellStart"/>
       <w:r>
         <w:rPr>
@@ -11686,49 +11769,8 @@
           <w:i/>
           <w:iCs/>
         </w:rPr>
-        <w:t xml:space="preserve"> </w:t>
-      </w:r>
-      <w:proofErr w:type="spellStart"/>
-      <w:r>
-        <w:rPr>
-          <w:i/>
-          <w:iCs/>
-        </w:rPr>
-        <w:t>dòng</w:t>
-      </w:r>
-      <w:proofErr w:type="spellEnd"/>
-      <w:r>
-        <w:rPr>
-          <w:i/>
-          <w:iCs/>
-        </w:rPr>
-        <w:t xml:space="preserve"> </w:t>
-      </w:r>
-      <w:proofErr w:type="spellStart"/>
-      <w:r>
-        <w:rPr>
-          <w:i/>
-          <w:iCs/>
-        </w:rPr>
-        <w:t>chú</w:t>
-      </w:r>
-      <w:proofErr w:type="spellEnd"/>
-      <w:r>
-        <w:rPr>
-          <w:i/>
-          <w:iCs/>
-        </w:rPr>
-        <w:t xml:space="preserve"> </w:t>
-      </w:r>
-      <w:proofErr w:type="spellStart"/>
-      <w:r>
-        <w:rPr>
-          <w:i/>
-          <w:iCs/>
-        </w:rPr>
-        <w:t>thích</w:t>
-      </w:r>
-      <w:proofErr w:type="spellEnd"/>
+        <w:t xml:space="preserve"> file</w:t>
+      </w:r>
     </w:p>
     <w:p>
       <w:pPr>
@@ -11748,6 +11790,154 @@
           <w:i/>
           <w:iCs/>
         </w:rPr>
+        <w:t>Số</w:t>
+      </w:r>
+      <w:proofErr w:type="spellEnd"/>
+      <w:r>
+        <w:rPr>
+          <w:i/>
+          <w:iCs/>
+        </w:rPr>
+        <w:t xml:space="preserve"> </w:t>
+      </w:r>
+      <w:proofErr w:type="spellStart"/>
+      <w:r>
+        <w:rPr>
+          <w:i/>
+          <w:iCs/>
+        </w:rPr>
+        <w:t>lượng</w:t>
+      </w:r>
+      <w:proofErr w:type="spellEnd"/>
+      <w:r>
+        <w:rPr>
+          <w:i/>
+          <w:iCs/>
+        </w:rPr>
+        <w:t xml:space="preserve"> </w:t>
+      </w:r>
+      <w:proofErr w:type="spellStart"/>
+      <w:r>
+        <w:rPr>
+          <w:i/>
+          <w:iCs/>
+        </w:rPr>
+        <w:t>dòng</w:t>
+      </w:r>
+      <w:proofErr w:type="spellEnd"/>
+      <w:r>
+        <w:rPr>
+          <w:i/>
+          <w:iCs/>
+        </w:rPr>
+        <w:t xml:space="preserve"> code</w:t>
+      </w:r>
+    </w:p>
+    <w:p>
+      <w:pPr>
+        <w:pStyle w:val="ListParagraph"/>
+        <w:numPr>
+          <w:ilvl w:val="1"/>
+          <w:numId w:val="40"/>
+        </w:numPr>
+        <w:rPr>
+          <w:i/>
+          <w:iCs/>
+        </w:rPr>
+      </w:pPr>
+      <w:proofErr w:type="spellStart"/>
+      <w:r>
+        <w:rPr>
+          <w:i/>
+          <w:iCs/>
+        </w:rPr>
+        <w:t>Số</w:t>
+      </w:r>
+      <w:proofErr w:type="spellEnd"/>
+      <w:r>
+        <w:rPr>
+          <w:i/>
+          <w:iCs/>
+        </w:rPr>
+        <w:t xml:space="preserve"> </w:t>
+      </w:r>
+      <w:proofErr w:type="spellStart"/>
+      <w:r>
+        <w:rPr>
+          <w:i/>
+          <w:iCs/>
+        </w:rPr>
+        <w:t>lượng</w:t>
+      </w:r>
+      <w:proofErr w:type="spellEnd"/>
+      <w:r>
+        <w:rPr>
+          <w:i/>
+          <w:iCs/>
+        </w:rPr>
+        <w:t xml:space="preserve"> </w:t>
+      </w:r>
+      <w:proofErr w:type="spellStart"/>
+      <w:r>
+        <w:rPr>
+          <w:i/>
+          <w:iCs/>
+        </w:rPr>
+        <w:t>dòng</w:t>
+      </w:r>
+      <w:proofErr w:type="spellEnd"/>
+      <w:r>
+        <w:rPr>
+          <w:i/>
+          <w:iCs/>
+        </w:rPr>
+        <w:t xml:space="preserve"> </w:t>
+      </w:r>
+      <w:proofErr w:type="spellStart"/>
+      <w:r>
+        <w:rPr>
+          <w:i/>
+          <w:iCs/>
+        </w:rPr>
+        <w:t>chú</w:t>
+      </w:r>
+      <w:proofErr w:type="spellEnd"/>
+      <w:r>
+        <w:rPr>
+          <w:i/>
+          <w:iCs/>
+        </w:rPr>
+        <w:t xml:space="preserve"> </w:t>
+      </w:r>
+      <w:proofErr w:type="spellStart"/>
+      <w:r>
+        <w:rPr>
+          <w:i/>
+          <w:iCs/>
+        </w:rPr>
+        <w:t>thích</w:t>
+      </w:r>
+      <w:proofErr w:type="spellEnd"/>
+    </w:p>
+    <w:p>
+      <w:pPr>
+        <w:pStyle w:val="ListParagraph"/>
+        <w:numPr>
+          <w:ilvl w:val="1"/>
+          <w:numId w:val="40"/>
+        </w:numPr>
+        <w:rPr>
+          <w:i/>
+          <w:iCs/>
+        </w:rPr>
+      </w:pPr>
+      <w:proofErr w:type="spellStart"/>
+      <w:r>
+        <w:rPr>
+          <w:i/>
+          <w:iCs/>
+        </w:rPr>
+        <w:lastRenderedPageBreak/>
         <w:t>Độ</w:t>
       </w:r>
       <w:proofErr w:type="spellEnd"/>
@@ -12521,7 +12711,6 @@
           <w:i/>
           <w:iCs/>
         </w:rPr>
-        <w:lastRenderedPageBreak/>
         <w:t xml:space="preserve">Link </w:t>
       </w:r>
       <w:proofErr w:type="spellStart"/>
@@ -14870,6 +15059,7 @@
           <w:i/>
           <w:iCs/>
         </w:rPr>
+        <w:lastRenderedPageBreak/>
         <w:t>Xác</w:t>
       </w:r>
       <w:proofErr w:type="spellEnd"/>
@@ -15422,7 +15612,6 @@
       <w:bookmarkStart w:id="19" w:name="_Toc90500054"/>
       <w:proofErr w:type="spellStart"/>
       <w:r>
-        <w:lastRenderedPageBreak/>
         <w:t>Rủi</w:t>
       </w:r>
       <w:proofErr w:type="spellEnd"/>
@@ -17116,6 +17305,7 @@
       <w:bookmarkStart w:id="23" w:name="_Toc90500058"/>
       <w:proofErr w:type="spellStart"/>
       <w:r>
+        <w:lastRenderedPageBreak/>
         <w:t>Đóng</w:t>
       </w:r>
       <w:proofErr w:type="spellEnd"/>
@@ -17697,7 +17887,6 @@
       <w:bookmarkStart w:id="25" w:name="_Toc90500060"/>
       <w:proofErr w:type="spellStart"/>
       <w:r>
-        <w:lastRenderedPageBreak/>
         <w:t>Quản</w:t>
       </w:r>
       <w:proofErr w:type="spellEnd"/>
@@ -20004,7 +20193,7 @@
         <w:rFonts w:ascii="Courier New" w:hAnsi="Courier New" w:cs="Courier New" w:hint="default"/>
       </w:rPr>
     </w:lvl>
-    <w:lvl w:ilvl="2" w:tplc="04090005" w:tentative="1">
+    <w:lvl w:ilvl="2" w:tplc="04090005">
       <w:start w:val="1"/>
       <w:numFmt w:val="bullet"/>
       <w:lvlText w:val=""/>
@@ -24473,6 +24662,15 @@
 </file>
 
 <file path=customXml/item1.xml><?xml version="1.0" encoding="utf-8"?>
+<?mso-contentType ?>
+<FormTemplates xmlns="http://schemas.microsoft.com/sharepoint/v3/contenttype/forms">
+  <Display>DocumentLibraryForm</Display>
+  <Edit>DocumentLibraryForm</Edit>
+  <New>DocumentLibraryForm</New>
+</FormTemplates>
+</file>
+
+<file path=customXml/item2.xml><?xml version="1.0" encoding="utf-8"?>
 <ct:contentTypeSchema xmlns:ct="http://schemas.microsoft.com/office/2006/metadata/contentType" xmlns:ma="http://schemas.microsoft.com/office/2006/metadata/properties/metaAttributes" ct:_="" ma:_="" ma:contentTypeName="Document" ma:contentTypeID="0x0101006E1CE1E8EA63AA4999BA5B02EFAC962B" ma:contentTypeVersion="2" ma:contentTypeDescription="Create a new document." ma:contentTypeScope="" ma:versionID="e846130d4a1536bd21985d054a554cda">
   <xsd:schema xmlns:xsd="http://www.w3.org/2001/XMLSchema" xmlns:xs="http://www.w3.org/2001/XMLSchema" xmlns:p="http://schemas.microsoft.com/office/2006/metadata/properties" xmlns:ns2="c809249f-bf47-45af-bfdc-f4cb413905df" targetNamespace="http://schemas.microsoft.com/office/2006/metadata/properties" ma:root="true" ma:fieldsID="cc85685b413d027a20082bdf7d355bef" ns2:_="">
     <xsd:import namespace="c809249f-bf47-45af-bfdc-f4cb413905df"/>
@@ -24604,26 +24802,25 @@
 </ct:contentTypeSchema>
 </file>
 
-<file path=customXml/item2.xml><?xml version="1.0" encoding="utf-8"?>
-<?mso-contentType ?>
-<FormTemplates xmlns="http://schemas.microsoft.com/sharepoint/v3/contenttype/forms">
-  <Display>DocumentLibraryForm</Display>
-  <Edit>DocumentLibraryForm</Edit>
-  <New>DocumentLibraryForm</New>
-</FormTemplates>
+<file path=customXml/item3.xml><?xml version="1.0" encoding="utf-8"?>
+<b:Sources xmlns:b="http://schemas.openxmlformats.org/officeDocument/2006/bibliography" xmlns="http://schemas.openxmlformats.org/officeDocument/2006/bibliography" SelectedStyle="\APA.XSL" StyleName="APA"/>
 </file>
 
-<file path=customXml/item3.xml><?xml version="1.0" encoding="utf-8"?>
+<file path=customXml/item4.xml><?xml version="1.0" encoding="utf-8"?>
 <p:properties xmlns:p="http://schemas.microsoft.com/office/2006/metadata/properties" xmlns:xsi="http://www.w3.org/2001/XMLSchema-instance" xmlns:pc="http://schemas.microsoft.com/office/infopath/2007/PartnerControls">
   <documentManagement/>
 </p:properties>
 </file>
 
-<file path=customXml/item4.xml><?xml version="1.0" encoding="utf-8"?>
-<b:Sources xmlns:b="http://schemas.openxmlformats.org/officeDocument/2006/bibliography" xmlns="http://schemas.openxmlformats.org/officeDocument/2006/bibliography" SelectedStyle="\APA.XSL" StyleName="APA"/>
+<file path=customXml/itemProps1.xml><?xml version="1.0" encoding="utf-8"?>
+<ds:datastoreItem xmlns:ds="http://schemas.openxmlformats.org/officeDocument/2006/customXml" ds:itemID="{BB557C81-EA69-47BE-A07D-CA4CC19B63EC}">
+  <ds:schemaRefs>
+    <ds:schemaRef ds:uri="http://schemas.microsoft.com/sharepoint/v3/contenttype/forms"/>
+  </ds:schemaRefs>
+</ds:datastoreItem>
 </file>
 
-<file path=customXml/itemProps1.xml><?xml version="1.0" encoding="utf-8"?>
+<file path=customXml/itemProps2.xml><?xml version="1.0" encoding="utf-8"?>
 <ds:datastoreItem xmlns:ds="http://schemas.openxmlformats.org/officeDocument/2006/customXml" ds:itemID="{95B1032C-33BD-463D-81F2-E49856AAA672}">
   <ds:schemaRefs>
     <ds:schemaRef ds:uri="http://schemas.microsoft.com/office/2006/metadata/contentType"/>
@@ -24641,27 +24838,19 @@
 </ds:datastoreItem>
 </file>
 
-<file path=customXml/itemProps2.xml><?xml version="1.0" encoding="utf-8"?>
-<ds:datastoreItem xmlns:ds="http://schemas.openxmlformats.org/officeDocument/2006/customXml" ds:itemID="{BB557C81-EA69-47BE-A07D-CA4CC19B63EC}">
+<file path=customXml/itemProps3.xml><?xml version="1.0" encoding="utf-8"?>
+<ds:datastoreItem xmlns:ds="http://schemas.openxmlformats.org/officeDocument/2006/customXml" ds:itemID="{765FEC69-B417-4A3A-B8F2-01425C708AC9}">
   <ds:schemaRefs>
-    <ds:schemaRef ds:uri="http://schemas.microsoft.com/sharepoint/v3/contenttype/forms"/>
+    <ds:schemaRef ds:uri="http://schemas.openxmlformats.org/officeDocument/2006/bibliography"/>
   </ds:schemaRefs>
 </ds:datastoreItem>
 </file>
 
-<file path=customXml/itemProps3.xml><?xml version="1.0" encoding="utf-8"?>
+<file path=customXml/itemProps4.xml><?xml version="1.0" encoding="utf-8"?>
 <ds:datastoreItem xmlns:ds="http://schemas.openxmlformats.org/officeDocument/2006/customXml" ds:itemID="{3C5C9790-35BD-4F6F-A52E-82092D0F9073}">
   <ds:schemaRefs>
     <ds:schemaRef ds:uri="http://schemas.microsoft.com/office/2006/metadata/properties"/>
     <ds:schemaRef ds:uri="http://schemas.microsoft.com/office/infopath/2007/PartnerControls"/>
   </ds:schemaRefs>
 </ds:datastoreItem>
-</file>
-
-<file path=customXml/itemProps4.xml><?xml version="1.0" encoding="utf-8"?>
-<ds:datastoreItem xmlns:ds="http://schemas.openxmlformats.org/officeDocument/2006/customXml" ds:itemID="{765FEC69-B417-4A3A-B8F2-01425C708AC9}">
-  <ds:schemaRefs>
-    <ds:schemaRef ds:uri="http://schemas.openxmlformats.org/officeDocument/2006/bibliography"/>
-  </ds:schemaRefs>
-</ds:datastoreItem>
 </file>
</xml_diff>

<commit_message>
thống kê khảo sát DA (tiếp)
</commit_message>
<xml_diff>
--- a/report_QLDA_nhom5.docx
+++ b/report_QLDA_nhom5.docx
@@ -12419,6 +12419,7 @@
           <w:lang w:eastAsia="en-US" w:bidi="ar-SA"/>
         </w:rPr>
       </w:pPr>
+      <w:proofErr w:type="spellStart"/>
       <w:r>
         <w:rPr>
           <w:rFonts w:eastAsia="Times New Roman" w:cs="Tahoma"/>
@@ -12426,9 +12427,9 @@
           <w:iCs/>
           <w:lang w:eastAsia="en-US" w:bidi="ar-SA"/>
         </w:rPr>
-        <w:t>Đ</w:t>
-      </w:r>
-      <w:proofErr w:type="spellStart"/>
+        <w:t>Độ</w:t>
+      </w:r>
+      <w:proofErr w:type="spellEnd"/>
       <w:r>
         <w:rPr>
           <w:rFonts w:eastAsia="Times New Roman" w:cs="Tahoma"/>
@@ -12436,9 +12437,9 @@
           <w:iCs/>
           <w:lang w:eastAsia="en-US" w:bidi="ar-SA"/>
         </w:rPr>
-        <w:t>ộ phức</w:t>
-      </w:r>
-      <w:proofErr w:type="spellEnd"/>
+        <w:t xml:space="preserve"> </w:t>
+      </w:r>
+      <w:proofErr w:type="spellStart"/>
       <w:r>
         <w:rPr>
           <w:rFonts w:eastAsia="Times New Roman" w:cs="Tahoma"/>
@@ -12446,9 +12447,9 @@
           <w:iCs/>
           <w:lang w:eastAsia="en-US" w:bidi="ar-SA"/>
         </w:rPr>
-        <w:t xml:space="preserve"> </w:t>
-      </w:r>
-      <w:proofErr w:type="spellStart"/>
+        <w:t>phức</w:t>
+      </w:r>
+      <w:proofErr w:type="spellEnd"/>
       <w:r>
         <w:rPr>
           <w:rFonts w:eastAsia="Times New Roman" w:cs="Tahoma"/>
@@ -12456,6 +12457,16 @@
           <w:iCs/>
           <w:lang w:eastAsia="en-US" w:bidi="ar-SA"/>
         </w:rPr>
+        <w:t xml:space="preserve"> </w:t>
+      </w:r>
+      <w:proofErr w:type="spellStart"/>
+      <w:r>
+        <w:rPr>
+          <w:rFonts w:eastAsia="Times New Roman" w:cs="Tahoma"/>
+          <w:i/>
+          <w:iCs/>
+          <w:lang w:eastAsia="en-US" w:bidi="ar-SA"/>
+        </w:rPr>
         <w:t>tạp</w:t>
       </w:r>
       <w:proofErr w:type="spellEnd"/>
@@ -12468,6 +12479,147 @@
         </w:rPr>
         <w:t>: 8</w:t>
       </w:r>
+    </w:p>
+    <w:p>
+      <w:pPr>
+        <w:widowControl/>
+        <w:numPr>
+          <w:ilvl w:val="1"/>
+          <w:numId w:val="40"/>
+        </w:numPr>
+        <w:suppressAutoHyphens w:val="0"/>
+        <w:autoSpaceDE w:val="0"/>
+        <w:autoSpaceDN w:val="0"/>
+        <w:adjustRightInd w:val="0"/>
+        <w:spacing w:after="0"/>
+        <w:jc w:val="left"/>
+        <w:rPr>
+          <w:rFonts w:eastAsia="Times New Roman" w:cs="Tahoma"/>
+          <w:i/>
+          <w:iCs/>
+          <w:lang w:eastAsia="en-US" w:bidi="ar-SA"/>
+        </w:rPr>
+      </w:pPr>
+      <w:r>
+        <w:rPr>
+          <w:rFonts w:eastAsia="Times New Roman" w:cs="Tahoma"/>
+          <w:i/>
+          <w:iCs/>
+          <w:lang w:val="vi-VN" w:eastAsia="en-US" w:bidi="ar-SA"/>
+        </w:rPr>
+        <w:t>App.config</w:t>
+      </w:r>
+    </w:p>
+    <w:p>
+      <w:pPr>
+        <w:widowControl/>
+        <w:numPr>
+          <w:ilvl w:val="2"/>
+          <w:numId w:val="40"/>
+        </w:numPr>
+        <w:suppressAutoHyphens w:val="0"/>
+        <w:autoSpaceDE w:val="0"/>
+        <w:autoSpaceDN w:val="0"/>
+        <w:adjustRightInd w:val="0"/>
+        <w:spacing w:after="0"/>
+        <w:jc w:val="left"/>
+        <w:rPr>
+          <w:rFonts w:eastAsia="Times New Roman" w:cs="Tahoma"/>
+          <w:i/>
+          <w:iCs/>
+          <w:lang w:eastAsia="en-US" w:bidi="ar-SA"/>
+        </w:rPr>
+      </w:pPr>
+      <w:r>
+        <w:rPr>
+          <w:rFonts w:eastAsia="Times New Roman" w:cs="Tahoma"/>
+          <w:i/>
+          <w:iCs/>
+          <w:lang w:val="vi-VN" w:eastAsia="en-US" w:bidi="ar-SA"/>
+        </w:rPr>
+        <w:t>6 dòng code</w:t>
+      </w:r>
+    </w:p>
+    <w:p>
+      <w:pPr>
+        <w:widowControl/>
+        <w:numPr>
+          <w:ilvl w:val="2"/>
+          <w:numId w:val="40"/>
+        </w:numPr>
+        <w:suppressAutoHyphens w:val="0"/>
+        <w:autoSpaceDE w:val="0"/>
+        <w:autoSpaceDN w:val="0"/>
+        <w:adjustRightInd w:val="0"/>
+        <w:spacing w:after="0"/>
+        <w:jc w:val="left"/>
+        <w:rPr>
+          <w:rFonts w:eastAsia="Times New Roman" w:cs="Tahoma"/>
+          <w:i/>
+          <w:iCs/>
+          <w:lang w:eastAsia="en-US" w:bidi="ar-SA"/>
+        </w:rPr>
+      </w:pPr>
+      <w:r>
+        <w:rPr>
+          <w:rFonts w:eastAsia="Times New Roman" w:cs="Tahoma"/>
+          <w:i/>
+          <w:iCs/>
+          <w:lang w:val="vi-VN" w:eastAsia="en-US" w:bidi="ar-SA"/>
+        </w:rPr>
+        <w:t>Không có chú thích</w:t>
+      </w:r>
+    </w:p>
+    <w:p>
+      <w:pPr>
+        <w:widowControl/>
+        <w:numPr>
+          <w:ilvl w:val="2"/>
+          <w:numId w:val="40"/>
+        </w:numPr>
+        <w:suppressAutoHyphens w:val="0"/>
+        <w:autoSpaceDE w:val="0"/>
+        <w:autoSpaceDN w:val="0"/>
+        <w:adjustRightInd w:val="0"/>
+        <w:spacing w:after="0"/>
+        <w:jc w:val="left"/>
+        <w:rPr>
+          <w:rFonts w:eastAsia="Times New Roman" w:cs="Tahoma"/>
+          <w:i/>
+          <w:iCs/>
+          <w:lang w:eastAsia="en-US" w:bidi="ar-SA"/>
+        </w:rPr>
+      </w:pPr>
+      <w:r>
+        <w:rPr>
+          <w:rFonts w:eastAsia="Times New Roman" w:cs="Tahoma"/>
+          <w:i/>
+          <w:iCs/>
+          <w:lang w:val="vi-VN" w:eastAsia="en-US" w:bidi="ar-SA"/>
+        </w:rPr>
+        <w:t>Độ phức tạp: 0</w:t>
+      </w:r>
+    </w:p>
+    <w:p>
+      <w:pPr>
+        <w:widowControl/>
+        <w:numPr>
+          <w:ilvl w:val="1"/>
+          <w:numId w:val="40"/>
+        </w:numPr>
+        <w:suppressAutoHyphens w:val="0"/>
+        <w:autoSpaceDE w:val="0"/>
+        <w:autoSpaceDN w:val="0"/>
+        <w:adjustRightInd w:val="0"/>
+        <w:spacing w:after="0"/>
+        <w:jc w:val="left"/>
+        <w:rPr>
+          <w:rFonts w:eastAsia="Times New Roman" w:cs="Tahoma"/>
+          <w:i/>
+          <w:iCs/>
+          <w:lang w:eastAsia="en-US" w:bidi="ar-SA"/>
+        </w:rPr>
+      </w:pPr>
     </w:p>
     <w:p>
       <w:pPr>
@@ -14956,6 +15108,7 @@
       <w:bookmarkStart w:id="16" w:name="_Toc90500051"/>
       <w:proofErr w:type="spellStart"/>
       <w:r>
+        <w:lastRenderedPageBreak/>
         <w:t>Rủi</w:t>
       </w:r>
       <w:proofErr w:type="spellEnd"/>
@@ -15182,7 +15335,6 @@
           <w:i/>
           <w:iCs/>
         </w:rPr>
-        <w:lastRenderedPageBreak/>
         <w:t>Xác</w:t>
       </w:r>
       <w:proofErr w:type="spellEnd"/>
@@ -17240,6 +17392,7 @@
         <w:rPr>
           <w:i/>
         </w:rPr>
+        <w:lastRenderedPageBreak/>
         <w:t xml:space="preserve">Chi </w:t>
       </w:r>
       <w:proofErr w:type="spellStart"/>
@@ -17447,7 +17600,6 @@
       <w:bookmarkStart w:id="22" w:name="_Toc90500057"/>
       <w:proofErr w:type="spellStart"/>
       <w:r>
-        <w:lastRenderedPageBreak/>
         <w:t>Ước</w:t>
       </w:r>
       <w:proofErr w:type="spellEnd"/>
@@ -25147,6 +25299,12 @@
 </file>
 
 <file path=customXml/item1.xml><?xml version="1.0" encoding="utf-8"?>
+<p:properties xmlns:p="http://schemas.microsoft.com/office/2006/metadata/properties" xmlns:xsi="http://www.w3.org/2001/XMLSchema-instance" xmlns:pc="http://schemas.microsoft.com/office/infopath/2007/PartnerControls">
+  <documentManagement/>
+</p:properties>
+</file>
+
+<file path=customXml/item2.xml><?xml version="1.0" encoding="utf-8"?>
 <?mso-contentType ?>
 <FormTemplates xmlns="http://schemas.microsoft.com/sharepoint/v3/contenttype/forms">
   <Display>DocumentLibraryForm</Display>
@@ -25155,17 +25313,7 @@
 </FormTemplates>
 </file>
 
-<file path=customXml/item2.xml><?xml version="1.0" encoding="utf-8"?>
-<p:properties xmlns:p="http://schemas.microsoft.com/office/2006/metadata/properties" xmlns:xsi="http://www.w3.org/2001/XMLSchema-instance" xmlns:pc="http://schemas.microsoft.com/office/infopath/2007/PartnerControls">
-  <documentManagement/>
-</p:properties>
-</file>
-
 <file path=customXml/item3.xml><?xml version="1.0" encoding="utf-8"?>
-<b:Sources xmlns:b="http://schemas.openxmlformats.org/officeDocument/2006/bibliography" xmlns="http://schemas.openxmlformats.org/officeDocument/2006/bibliography" SelectedStyle="\APA.XSL" StyleName="APA"/>
-</file>
-
-<file path=customXml/item4.xml><?xml version="1.0" encoding="utf-8"?>
 <ct:contentTypeSchema xmlns:ct="http://schemas.microsoft.com/office/2006/metadata/contentType" xmlns:ma="http://schemas.microsoft.com/office/2006/metadata/properties/metaAttributes" ct:_="" ma:_="" ma:contentTypeName="Document" ma:contentTypeID="0x0101006E1CE1E8EA63AA4999BA5B02EFAC962B" ma:contentTypeVersion="2" ma:contentTypeDescription="Create a new document." ma:contentTypeScope="" ma:versionID="e846130d4a1536bd21985d054a554cda">
   <xsd:schema xmlns:xsd="http://www.w3.org/2001/XMLSchema" xmlns:xs="http://www.w3.org/2001/XMLSchema" xmlns:p="http://schemas.microsoft.com/office/2006/metadata/properties" xmlns:ns2="c809249f-bf47-45af-bfdc-f4cb413905df" targetNamespace="http://schemas.microsoft.com/office/2006/metadata/properties" ma:root="true" ma:fieldsID="cc85685b413d027a20082bdf7d355bef" ns2:_="">
     <xsd:import namespace="c809249f-bf47-45af-bfdc-f4cb413905df"/>
@@ -25297,15 +25445,11 @@
 </ct:contentTypeSchema>
 </file>
 
-<file path=customXml/itemProps1.xml><?xml version="1.0" encoding="utf-8"?>
-<ds:datastoreItem xmlns:ds="http://schemas.openxmlformats.org/officeDocument/2006/customXml" ds:itemID="{BB557C81-EA69-47BE-A07D-CA4CC19B63EC}">
-  <ds:schemaRefs>
-    <ds:schemaRef ds:uri="http://schemas.microsoft.com/sharepoint/v3/contenttype/forms"/>
-  </ds:schemaRefs>
-</ds:datastoreItem>
+<file path=customXml/item4.xml><?xml version="1.0" encoding="utf-8"?>
+<b:Sources xmlns:b="http://schemas.openxmlformats.org/officeDocument/2006/bibliography" xmlns="http://schemas.openxmlformats.org/officeDocument/2006/bibliography" SelectedStyle="\APA.XSL" StyleName="APA"/>
 </file>
 
-<file path=customXml/itemProps2.xml><?xml version="1.0" encoding="utf-8"?>
+<file path=customXml/itemProps1.xml><?xml version="1.0" encoding="utf-8"?>
 <ds:datastoreItem xmlns:ds="http://schemas.openxmlformats.org/officeDocument/2006/customXml" ds:itemID="{3C5C9790-35BD-4F6F-A52E-82092D0F9073}">
   <ds:schemaRefs>
     <ds:schemaRef ds:uri="http://schemas.microsoft.com/office/2006/metadata/properties"/>
@@ -25314,15 +25458,15 @@
 </ds:datastoreItem>
 </file>
 
-<file path=customXml/itemProps3.xml><?xml version="1.0" encoding="utf-8"?>
-<ds:datastoreItem xmlns:ds="http://schemas.openxmlformats.org/officeDocument/2006/customXml" ds:itemID="{765FEC69-B417-4A3A-B8F2-01425C708AC9}">
+<file path=customXml/itemProps2.xml><?xml version="1.0" encoding="utf-8"?>
+<ds:datastoreItem xmlns:ds="http://schemas.openxmlformats.org/officeDocument/2006/customXml" ds:itemID="{BB557C81-EA69-47BE-A07D-CA4CC19B63EC}">
   <ds:schemaRefs>
-    <ds:schemaRef ds:uri="http://schemas.openxmlformats.org/officeDocument/2006/bibliography"/>
+    <ds:schemaRef ds:uri="http://schemas.microsoft.com/sharepoint/v3/contenttype/forms"/>
   </ds:schemaRefs>
 </ds:datastoreItem>
 </file>
 
-<file path=customXml/itemProps4.xml><?xml version="1.0" encoding="utf-8"?>
+<file path=customXml/itemProps3.xml><?xml version="1.0" encoding="utf-8"?>
 <ds:datastoreItem xmlns:ds="http://schemas.openxmlformats.org/officeDocument/2006/customXml" ds:itemID="{95B1032C-33BD-463D-81F2-E49856AAA672}">
   <ds:schemaRefs>
     <ds:schemaRef ds:uri="http://schemas.microsoft.com/office/2006/metadata/contentType"/>
@@ -25338,4 +25482,12 @@
     <ds:schemaRef ds:uri="http://schemas.microsoft.com/internal/obd"/>
   </ds:schemaRefs>
 </ds:datastoreItem>
+</file>
+
+<file path=customXml/itemProps4.xml><?xml version="1.0" encoding="utf-8"?>
+<ds:datastoreItem xmlns:ds="http://schemas.openxmlformats.org/officeDocument/2006/customXml" ds:itemID="{765FEC69-B417-4A3A-B8F2-01425C708AC9}">
+  <ds:schemaRefs>
+    <ds:schemaRef ds:uri="http://schemas.openxmlformats.org/officeDocument/2006/bibliography"/>
+  </ds:schemaRefs>
+</ds:datastoreItem>
 </file>
</xml_diff>

<commit_message>
thống kê khảo sát DA (kết thúc phần tìm hiểu source code)
</commit_message>
<xml_diff>
--- a/report_QLDA_nhom5.docx
+++ b/report_QLDA_nhom5.docx
@@ -146,7 +146,7 @@
                 <v:stroke joinstyle="miter"/>
                 <v:path gradientshapeok="t" o:connecttype="rect"/>
               </v:shapetype>
-              <v:shape id="Text Box 11" o:spid="_x0000_s1026" type="#_x0000_t202" style="position:absolute;left:0;text-align:left;margin-left:-6.7pt;margin-top:-1.8pt;width:130.25pt;height:45.1pt;z-index:251658240;visibility:visible;mso-wrap-style:none;mso-wrap-distance-left:9pt;mso-wrap-distance-top:0;mso-wrap-distance-right:9pt;mso-wrap-distance-bottom:0;mso-position-horizontal:absolute;mso-position-horizontal-relative:text;mso-position-vertical:absolute;mso-position-vertical-relative:text;v-text-anchor:top" o:gfxdata="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" fillcolor="#c00000" strokeweight=".5pt">
+              <v:shape id="Text Box 11" o:spid="_x0000_s1026" type="#_x0000_t202" style="position:absolute;left:0;text-align:left;margin-left:-6.7pt;margin-top:-1.8pt;width:130.25pt;height:45.1pt;z-index:251658240;visibility:visible;mso-wrap-style:none;mso-wrap-distance-left:9pt;mso-wrap-distance-top:0;mso-wrap-distance-right:9pt;mso-wrap-distance-bottom:0;mso-position-horizontal:absolute;mso-position-horizontal-relative:text;mso-position-vertical:absolute;mso-position-vertical-relative:text;v-text-anchor:top" o:gfxdata="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" fillcolor="#c00000" strokeweight=".5pt">
                 <v:textbox style="mso-fit-shape-to-text:t">
                   <w:txbxContent>
                     <w:p>
@@ -182,7 +182,7 @@
                                     </pic:cNvPicPr>
                                   </pic:nvPicPr>
                                   <pic:blipFill>
-                                    <a:blip r:embed="rId12">
+                                    <a:blip r:embed="rId11">
                                       <a:extLst>
                                         <a:ext uri="{28A0092B-C50C-407E-A947-70E740481C1C}">
                                           <a14:useLocalDpi xmlns:a14="http://schemas.microsoft.com/office/drawing/2010/main" val="0"/>
@@ -5837,12 +5837,12 @@
       <w:pPr>
         <w:pStyle w:val="TOC3"/>
         <w:sectPr>
-          <w:headerReference w:type="even" r:id="rId13"/>
-          <w:headerReference w:type="default" r:id="rId14"/>
-          <w:footerReference w:type="even" r:id="rId15"/>
-          <w:footerReference w:type="default" r:id="rId16"/>
-          <w:headerReference w:type="first" r:id="rId17"/>
-          <w:footerReference w:type="first" r:id="rId18"/>
+          <w:headerReference w:type="even" r:id="rId12"/>
+          <w:headerReference w:type="default" r:id="rId13"/>
+          <w:footerReference w:type="even" r:id="rId14"/>
+          <w:footerReference w:type="default" r:id="rId15"/>
+          <w:headerReference w:type="first" r:id="rId16"/>
+          <w:footerReference w:type="first" r:id="rId17"/>
           <w:footnotePr>
             <w:pos w:val="beneathText"/>
           </w:footnotePr>
@@ -12194,7 +12194,7 @@
           <w:iCs/>
           <w:lang w:eastAsia="en-US" w:bidi="ar-SA"/>
         </w:rPr>
-        <w:t>phúc</w:t>
+        <w:t>phức</w:t>
       </w:r>
       <w:proofErr w:type="spellEnd"/>
       <w:r>
@@ -12728,7 +12728,25 @@
           <w:iCs/>
           <w:lang w:val="vi-VN" w:eastAsia="en-US" w:bidi="ar-SA"/>
         </w:rPr>
-        <w:t>Độ phúc tạp: 5</w:t>
+        <w:t xml:space="preserve">Độ </w:t>
+      </w:r>
+      <w:r>
+        <w:rPr>
+          <w:rFonts w:eastAsia="Times New Roman" w:cs="Tahoma"/>
+          <w:i/>
+          <w:iCs/>
+          <w:lang w:val="vi-VN" w:eastAsia="en-US" w:bidi="ar-SA"/>
+        </w:rPr>
+        <w:t>phức</w:t>
+      </w:r>
+      <w:r>
+        <w:rPr>
+          <w:rFonts w:eastAsia="Times New Roman" w:cs="Tahoma"/>
+          <w:i/>
+          <w:iCs/>
+          <w:lang w:val="vi-VN" w:eastAsia="en-US" w:bidi="ar-SA"/>
+        </w:rPr>
+        <w:t xml:space="preserve"> tạp: 5</w:t>
       </w:r>
     </w:p>
     <w:p>
@@ -12871,6 +12889,356 @@
           <w:lang w:eastAsia="en-US" w:bidi="ar-SA"/>
         </w:rPr>
       </w:pPr>
+      <w:r>
+        <w:rPr>
+          <w:rFonts w:eastAsia="Times New Roman" w:cs="Tahoma"/>
+          <w:i/>
+          <w:iCs/>
+          <w:lang w:val="vi-VN" w:eastAsia="en-US" w:bidi="ar-SA"/>
+        </w:rPr>
+        <w:t>MainForm.cs</w:t>
+      </w:r>
+    </w:p>
+    <w:p>
+      <w:pPr>
+        <w:widowControl/>
+        <w:numPr>
+          <w:ilvl w:val="2"/>
+          <w:numId w:val="40"/>
+        </w:numPr>
+        <w:suppressAutoHyphens w:val="0"/>
+        <w:autoSpaceDE w:val="0"/>
+        <w:autoSpaceDN w:val="0"/>
+        <w:adjustRightInd w:val="0"/>
+        <w:spacing w:after="0"/>
+        <w:jc w:val="left"/>
+        <w:rPr>
+          <w:rFonts w:eastAsia="Times New Roman" w:cs="Tahoma"/>
+          <w:i/>
+          <w:iCs/>
+          <w:lang w:eastAsia="en-US" w:bidi="ar-SA"/>
+        </w:rPr>
+      </w:pPr>
+      <w:r>
+        <w:rPr>
+          <w:rFonts w:eastAsia="Times New Roman" w:cs="Tahoma"/>
+          <w:i/>
+          <w:iCs/>
+          <w:lang w:val="vi-VN" w:eastAsia="en-US" w:bidi="ar-SA"/>
+        </w:rPr>
+        <w:t>353 dòng code</w:t>
+      </w:r>
+    </w:p>
+    <w:p>
+      <w:pPr>
+        <w:widowControl/>
+        <w:numPr>
+          <w:ilvl w:val="2"/>
+          <w:numId w:val="40"/>
+        </w:numPr>
+        <w:suppressAutoHyphens w:val="0"/>
+        <w:autoSpaceDE w:val="0"/>
+        <w:autoSpaceDN w:val="0"/>
+        <w:adjustRightInd w:val="0"/>
+        <w:spacing w:after="0"/>
+        <w:jc w:val="left"/>
+        <w:rPr>
+          <w:rFonts w:eastAsia="Times New Roman" w:cs="Tahoma"/>
+          <w:i/>
+          <w:iCs/>
+          <w:lang w:eastAsia="en-US" w:bidi="ar-SA"/>
+        </w:rPr>
+      </w:pPr>
+      <w:r>
+        <w:rPr>
+          <w:rFonts w:eastAsia="Times New Roman" w:cs="Tahoma"/>
+          <w:i/>
+          <w:iCs/>
+          <w:lang w:val="vi-VN" w:eastAsia="en-US" w:bidi="ar-SA"/>
+        </w:rPr>
+        <w:t>68 dòng chú thích</w:t>
+      </w:r>
+    </w:p>
+    <w:p>
+      <w:pPr>
+        <w:widowControl/>
+        <w:numPr>
+          <w:ilvl w:val="2"/>
+          <w:numId w:val="40"/>
+        </w:numPr>
+        <w:suppressAutoHyphens w:val="0"/>
+        <w:autoSpaceDE w:val="0"/>
+        <w:autoSpaceDN w:val="0"/>
+        <w:adjustRightInd w:val="0"/>
+        <w:spacing w:after="0"/>
+        <w:jc w:val="left"/>
+        <w:rPr>
+          <w:rFonts w:eastAsia="Times New Roman" w:cs="Tahoma"/>
+          <w:i/>
+          <w:iCs/>
+          <w:lang w:eastAsia="en-US" w:bidi="ar-SA"/>
+        </w:rPr>
+      </w:pPr>
+      <w:r>
+        <w:rPr>
+          <w:rFonts w:eastAsia="Times New Roman" w:cs="Tahoma"/>
+          <w:i/>
+          <w:iCs/>
+          <w:lang w:val="vi-VN" w:eastAsia="en-US" w:bidi="ar-SA"/>
+        </w:rPr>
+        <w:t>Độ phức tạp: 8</w:t>
+      </w:r>
+    </w:p>
+    <w:p>
+      <w:pPr>
+        <w:widowControl/>
+        <w:numPr>
+          <w:ilvl w:val="1"/>
+          <w:numId w:val="40"/>
+        </w:numPr>
+        <w:suppressAutoHyphens w:val="0"/>
+        <w:autoSpaceDE w:val="0"/>
+        <w:autoSpaceDN w:val="0"/>
+        <w:adjustRightInd w:val="0"/>
+        <w:spacing w:after="0"/>
+        <w:jc w:val="left"/>
+        <w:rPr>
+          <w:rFonts w:eastAsia="Times New Roman" w:cs="Tahoma"/>
+          <w:i/>
+          <w:iCs/>
+          <w:lang w:eastAsia="en-US" w:bidi="ar-SA"/>
+        </w:rPr>
+      </w:pPr>
+      <w:r>
+        <w:rPr>
+          <w:rFonts w:eastAsia="Times New Roman" w:cs="Tahoma"/>
+          <w:i/>
+          <w:iCs/>
+          <w:lang w:val="vi-VN" w:eastAsia="en-US" w:bidi="ar-SA"/>
+        </w:rPr>
+        <w:t>MainForm.Designer.cs</w:t>
+      </w:r>
+    </w:p>
+    <w:p>
+      <w:pPr>
+        <w:widowControl/>
+        <w:numPr>
+          <w:ilvl w:val="2"/>
+          <w:numId w:val="40"/>
+        </w:numPr>
+        <w:suppressAutoHyphens w:val="0"/>
+        <w:autoSpaceDE w:val="0"/>
+        <w:autoSpaceDN w:val="0"/>
+        <w:adjustRightInd w:val="0"/>
+        <w:spacing w:after="0"/>
+        <w:jc w:val="left"/>
+        <w:rPr>
+          <w:rFonts w:eastAsia="Times New Roman" w:cs="Tahoma"/>
+          <w:i/>
+          <w:iCs/>
+          <w:lang w:eastAsia="en-US" w:bidi="ar-SA"/>
+        </w:rPr>
+      </w:pPr>
+      <w:r>
+        <w:rPr>
+          <w:rFonts w:eastAsia="Times New Roman" w:cs="Tahoma"/>
+          <w:i/>
+          <w:iCs/>
+          <w:lang w:val="vi-VN" w:eastAsia="en-US" w:bidi="ar-SA"/>
+        </w:rPr>
+        <w:t>592 dòng code</w:t>
+      </w:r>
+    </w:p>
+    <w:p>
+      <w:pPr>
+        <w:widowControl/>
+        <w:numPr>
+          <w:ilvl w:val="2"/>
+          <w:numId w:val="40"/>
+        </w:numPr>
+        <w:suppressAutoHyphens w:val="0"/>
+        <w:autoSpaceDE w:val="0"/>
+        <w:autoSpaceDN w:val="0"/>
+        <w:adjustRightInd w:val="0"/>
+        <w:spacing w:after="0"/>
+        <w:jc w:val="left"/>
+        <w:rPr>
+          <w:rFonts w:eastAsia="Times New Roman" w:cs="Tahoma"/>
+          <w:i/>
+          <w:iCs/>
+          <w:lang w:eastAsia="en-US" w:bidi="ar-SA"/>
+        </w:rPr>
+      </w:pPr>
+      <w:r>
+        <w:rPr>
+          <w:rFonts w:eastAsia="Times New Roman" w:cs="Tahoma"/>
+          <w:i/>
+          <w:iCs/>
+          <w:lang w:val="vi-VN" w:eastAsia="en-US" w:bidi="ar-SA"/>
+        </w:rPr>
+        <w:t>137 dòng chú thích</w:t>
+      </w:r>
+    </w:p>
+    <w:p>
+      <w:pPr>
+        <w:widowControl/>
+        <w:numPr>
+          <w:ilvl w:val="2"/>
+          <w:numId w:val="40"/>
+        </w:numPr>
+        <w:suppressAutoHyphens w:val="0"/>
+        <w:autoSpaceDE w:val="0"/>
+        <w:autoSpaceDN w:val="0"/>
+        <w:adjustRightInd w:val="0"/>
+        <w:spacing w:after="0"/>
+        <w:jc w:val="left"/>
+        <w:rPr>
+          <w:rFonts w:eastAsia="Times New Roman" w:cs="Tahoma"/>
+          <w:i/>
+          <w:iCs/>
+          <w:lang w:eastAsia="en-US" w:bidi="ar-SA"/>
+        </w:rPr>
+      </w:pPr>
+      <w:r>
+        <w:rPr>
+          <w:rFonts w:eastAsia="Times New Roman" w:cs="Tahoma"/>
+          <w:i/>
+          <w:iCs/>
+          <w:lang w:val="vi-VN" w:eastAsia="en-US" w:bidi="ar-SA"/>
+        </w:rPr>
+        <w:t>Độ phức tạp: 10</w:t>
+      </w:r>
+    </w:p>
+    <w:p>
+      <w:pPr>
+        <w:widowControl/>
+        <w:numPr>
+          <w:ilvl w:val="1"/>
+          <w:numId w:val="40"/>
+        </w:numPr>
+        <w:suppressAutoHyphens w:val="0"/>
+        <w:autoSpaceDE w:val="0"/>
+        <w:autoSpaceDN w:val="0"/>
+        <w:adjustRightInd w:val="0"/>
+        <w:spacing w:after="0"/>
+        <w:jc w:val="left"/>
+        <w:rPr>
+          <w:rFonts w:eastAsia="Times New Roman" w:cs="Tahoma"/>
+          <w:i/>
+          <w:iCs/>
+          <w:lang w:eastAsia="en-US" w:bidi="ar-SA"/>
+        </w:rPr>
+      </w:pPr>
+      <w:proofErr w:type="spellStart"/>
+      <w:r>
+        <w:rPr>
+          <w:rFonts w:eastAsia="Times New Roman" w:cs="Tahoma"/>
+          <w:i/>
+          <w:iCs/>
+          <w:lang w:eastAsia="en-US" w:bidi="ar-SA"/>
+        </w:rPr>
+        <w:t>DataManager</w:t>
+      </w:r>
+      <w:proofErr w:type="spellEnd"/>
+      <w:r>
+        <w:rPr>
+          <w:rFonts w:eastAsia="Times New Roman" w:cs="Tahoma"/>
+          <w:i/>
+          <w:iCs/>
+          <w:lang w:val="vi-VN" w:eastAsia="en-US" w:bidi="ar-SA"/>
+        </w:rPr>
+        <w:t>.cs</w:t>
+      </w:r>
+    </w:p>
+    <w:p>
+      <w:pPr>
+        <w:widowControl/>
+        <w:numPr>
+          <w:ilvl w:val="2"/>
+          <w:numId w:val="40"/>
+        </w:numPr>
+        <w:suppressAutoHyphens w:val="0"/>
+        <w:autoSpaceDE w:val="0"/>
+        <w:autoSpaceDN w:val="0"/>
+        <w:adjustRightInd w:val="0"/>
+        <w:spacing w:after="0"/>
+        <w:jc w:val="left"/>
+        <w:rPr>
+          <w:rFonts w:eastAsia="Times New Roman" w:cs="Tahoma"/>
+          <w:i/>
+          <w:iCs/>
+          <w:lang w:eastAsia="en-US" w:bidi="ar-SA"/>
+        </w:rPr>
+      </w:pPr>
+      <w:r>
+        <w:rPr>
+          <w:rFonts w:eastAsia="Times New Roman" w:cs="Tahoma"/>
+          <w:i/>
+          <w:iCs/>
+          <w:lang w:val="vi-VN" w:eastAsia="en-US" w:bidi="ar-SA"/>
+        </w:rPr>
+        <w:t>103 dòng code</w:t>
+      </w:r>
+    </w:p>
+    <w:p>
+      <w:pPr>
+        <w:widowControl/>
+        <w:numPr>
+          <w:ilvl w:val="2"/>
+          <w:numId w:val="40"/>
+        </w:numPr>
+        <w:suppressAutoHyphens w:val="0"/>
+        <w:autoSpaceDE w:val="0"/>
+        <w:autoSpaceDN w:val="0"/>
+        <w:adjustRightInd w:val="0"/>
+        <w:spacing w:after="0"/>
+        <w:jc w:val="left"/>
+        <w:rPr>
+          <w:rFonts w:eastAsia="Times New Roman" w:cs="Tahoma"/>
+          <w:i/>
+          <w:iCs/>
+          <w:lang w:eastAsia="en-US" w:bidi="ar-SA"/>
+        </w:rPr>
+      </w:pPr>
+      <w:r>
+        <w:rPr>
+          <w:rFonts w:eastAsia="Times New Roman" w:cs="Tahoma"/>
+          <w:i/>
+          <w:iCs/>
+          <w:lang w:val="vi-VN" w:eastAsia="en-US" w:bidi="ar-SA"/>
+        </w:rPr>
+        <w:t>16 dòng chú thích</w:t>
+      </w:r>
+    </w:p>
+    <w:p>
+      <w:pPr>
+        <w:widowControl/>
+        <w:numPr>
+          <w:ilvl w:val="2"/>
+          <w:numId w:val="40"/>
+        </w:numPr>
+        <w:suppressAutoHyphens w:val="0"/>
+        <w:autoSpaceDE w:val="0"/>
+        <w:autoSpaceDN w:val="0"/>
+        <w:adjustRightInd w:val="0"/>
+        <w:spacing w:after="0"/>
+        <w:jc w:val="left"/>
+        <w:rPr>
+          <w:rFonts w:eastAsia="Times New Roman" w:cs="Tahoma"/>
+          <w:i/>
+          <w:iCs/>
+          <w:lang w:eastAsia="en-US" w:bidi="ar-SA"/>
+        </w:rPr>
+      </w:pPr>
+      <w:r>
+        <w:rPr>
+          <w:rFonts w:eastAsia="Times New Roman" w:cs="Tahoma"/>
+          <w:i/>
+          <w:iCs/>
+          <w:lang w:val="vi-VN" w:eastAsia="en-US" w:bidi="ar-SA"/>
+        </w:rPr>
+        <w:t>Độ phức tạp: 4</w:t>
+      </w:r>
     </w:p>
     <w:p>
       <w:pPr>
@@ -13688,6 +14056,7 @@
       <w:bookmarkStart w:id="11" w:name="_Toc90500046"/>
       <w:proofErr w:type="spellStart"/>
       <w:r>
+        <w:lastRenderedPageBreak/>
         <w:t>Kết</w:t>
       </w:r>
       <w:proofErr w:type="spellEnd"/>
@@ -14314,7 +14683,6 @@
       <w:bookmarkStart w:id="13" w:name="_Toc90500048"/>
       <w:proofErr w:type="spellStart"/>
       <w:r>
-        <w:lastRenderedPageBreak/>
         <w:t>Ước</w:t>
       </w:r>
       <w:proofErr w:type="spellEnd"/>
@@ -16595,6 +16963,7 @@
           <w:i/>
           <w:iCs/>
         </w:rPr>
+        <w:lastRenderedPageBreak/>
         <w:t>Mô</w:t>
       </w:r>
       <w:proofErr w:type="spellEnd"/>
@@ -16862,7 +17231,6 @@
       <w:bookmarkStart w:id="20" w:name="_Toc90500055"/>
       <w:proofErr w:type="spellStart"/>
       <w:r>
-        <w:lastRenderedPageBreak/>
         <w:t>Rủi</w:t>
       </w:r>
       <w:proofErr w:type="spellEnd"/>
@@ -18914,6 +19282,7 @@
       </w:pPr>
       <w:proofErr w:type="spellStart"/>
       <w:r>
+        <w:lastRenderedPageBreak/>
         <w:t>Số</w:t>
       </w:r>
       <w:proofErr w:type="spellEnd"/>
@@ -19029,7 +19398,6 @@
         <w:rPr>
           <w:lang w:eastAsia="en-US" w:bidi="ar-SA"/>
         </w:rPr>
-        <w:lastRenderedPageBreak/>
         <w:t>Danh</w:t>
       </w:r>
       <w:proofErr w:type="spellEnd"/>
@@ -19121,12 +19489,12 @@
     </w:p>
     <w:p/>
     <w:sectPr>
-      <w:headerReference w:type="even" r:id="rId19"/>
-      <w:headerReference w:type="default" r:id="rId20"/>
-      <w:footerReference w:type="even" r:id="rId21"/>
-      <w:footerReference w:type="default" r:id="rId22"/>
-      <w:headerReference w:type="first" r:id="rId23"/>
-      <w:footerReference w:type="first" r:id="rId24"/>
+      <w:headerReference w:type="even" r:id="rId18"/>
+      <w:headerReference w:type="default" r:id="rId19"/>
+      <w:footerReference w:type="even" r:id="rId20"/>
+      <w:footerReference w:type="default" r:id="rId21"/>
+      <w:headerReference w:type="first" r:id="rId22"/>
+      <w:footerReference w:type="first" r:id="rId23"/>
       <w:footnotePr>
         <w:pos w:val="beneathText"/>
       </w:footnotePr>
@@ -19815,7 +20183,7 @@
               <v:stroke joinstyle="miter"/>
               <v:path gradientshapeok="t" o:connecttype="rect"/>
             </v:shapetype>
-            <v:shape id="Text Box 14" o:spid="_x0000_s1027" type="#_x0000_t202" style="position:absolute;left:0;text-align:left;margin-left:-78.35pt;margin-top:-10.5pt;width:39.75pt;height:29.25pt;z-index:251658240;visibility:visible;mso-wrap-style:square;mso-width-percent:0;mso-height-percent:0;mso-wrap-distance-left:9pt;mso-wrap-distance-top:0;mso-wrap-distance-right:9pt;mso-wrap-distance-bottom:0;mso-position-horizontal:absolute;mso-position-horizontal-relative:margin;mso-position-vertical:absolute;mso-position-vertical-relative:text;mso-width-percent:0;mso-height-percent:0;mso-width-relative:margin;mso-height-relative:margin;v-text-anchor:top" o:gfxdata="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" fillcolor="#c00000" strokeweight=".5pt">
+            <v:shape id="Text Box 14" o:spid="_x0000_s1027" type="#_x0000_t202" style="position:absolute;left:0;text-align:left;margin-left:-78.35pt;margin-top:-10.5pt;width:39.75pt;height:29.25pt;z-index:251658240;visibility:visible;mso-wrap-style:square;mso-width-percent:0;mso-height-percent:0;mso-wrap-distance-left:9pt;mso-wrap-distance-top:0;mso-wrap-distance-right:9pt;mso-wrap-distance-bottom:0;mso-position-horizontal:absolute;mso-position-horizontal-relative:margin;mso-position-vertical:absolute;mso-position-vertical-relative:text;mso-width-percent:0;mso-height-percent:0;mso-width-relative:margin;mso-height-relative:margin;v-text-anchor:top" o:gfxdata="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" fillcolor="#c00000" strokeweight=".5pt">
               <v:textbox>
                 <w:txbxContent>
                   <w:p>
@@ -19853,7 +20221,7 @@
                                   </pic:cNvPicPr>
                                 </pic:nvPicPr>
                                 <pic:blipFill>
-                                  <a:blip r:embed="rId2">
+                                  <a:blip r:embed="rId1">
                                     <a:extLst>
                                       <a:ext uri="{28A0092B-C50C-407E-A947-70E740481C1C}">
                                         <a14:useLocalDpi xmlns:a14="http://schemas.microsoft.com/office/drawing/2010/main" val="0"/>
@@ -25551,6 +25919,12 @@
 </file>
 
 <file path=customXml/item1.xml><?xml version="1.0" encoding="utf-8"?>
+<p:properties xmlns:p="http://schemas.microsoft.com/office/2006/metadata/properties" xmlns:xsi="http://www.w3.org/2001/XMLSchema-instance" xmlns:pc="http://schemas.microsoft.com/office/infopath/2007/PartnerControls">
+  <documentManagement/>
+</p:properties>
+</file>
+
+<file path=customXml/item2.xml><?xml version="1.0" encoding="utf-8"?>
 <?mso-contentType ?>
 <FormTemplates xmlns="http://schemas.microsoft.com/sharepoint/v3/contenttype/forms">
   <Display>DocumentLibraryForm</Display>
@@ -25559,17 +25933,7 @@
 </FormTemplates>
 </file>
 
-<file path=customXml/item2.xml><?xml version="1.0" encoding="utf-8"?>
-<p:properties xmlns:p="http://schemas.microsoft.com/office/2006/metadata/properties" xmlns:xsi="http://www.w3.org/2001/XMLSchema-instance" xmlns:pc="http://schemas.microsoft.com/office/infopath/2007/PartnerControls">
-  <documentManagement/>
-</p:properties>
-</file>
-
 <file path=customXml/item3.xml><?xml version="1.0" encoding="utf-8"?>
-<b:Sources xmlns:b="http://schemas.openxmlformats.org/officeDocument/2006/bibliography" xmlns="http://schemas.openxmlformats.org/officeDocument/2006/bibliography" SelectedStyle="\APA.XSL" StyleName="APA"/>
-</file>
-
-<file path=customXml/item4.xml><?xml version="1.0" encoding="utf-8"?>
 <ct:contentTypeSchema xmlns:ct="http://schemas.microsoft.com/office/2006/metadata/contentType" xmlns:ma="http://schemas.microsoft.com/office/2006/metadata/properties/metaAttributes" ct:_="" ma:_="" ma:contentTypeName="Document" ma:contentTypeID="0x0101006E1CE1E8EA63AA4999BA5B02EFAC962B" ma:contentTypeVersion="2" ma:contentTypeDescription="Create a new document." ma:contentTypeScope="" ma:versionID="e846130d4a1536bd21985d054a554cda">
   <xsd:schema xmlns:xsd="http://www.w3.org/2001/XMLSchema" xmlns:xs="http://www.w3.org/2001/XMLSchema" xmlns:p="http://schemas.microsoft.com/office/2006/metadata/properties" xmlns:ns2="c809249f-bf47-45af-bfdc-f4cb413905df" targetNamespace="http://schemas.microsoft.com/office/2006/metadata/properties" ma:root="true" ma:fieldsID="cc85685b413d027a20082bdf7d355bef" ns2:_="">
     <xsd:import namespace="c809249f-bf47-45af-bfdc-f4cb413905df"/>
@@ -25701,15 +26065,11 @@
 </ct:contentTypeSchema>
 </file>
 
-<file path=customXml/itemProps1.xml><?xml version="1.0" encoding="utf-8"?>
-<ds:datastoreItem xmlns:ds="http://schemas.openxmlformats.org/officeDocument/2006/customXml" ds:itemID="{BB557C81-EA69-47BE-A07D-CA4CC19B63EC}">
-  <ds:schemaRefs>
-    <ds:schemaRef ds:uri="http://schemas.microsoft.com/sharepoint/v3/contenttype/forms"/>
-  </ds:schemaRefs>
-</ds:datastoreItem>
+<file path=customXml/item4.xml><?xml version="1.0" encoding="utf-8"?>
+<b:Sources xmlns:b="http://schemas.openxmlformats.org/officeDocument/2006/bibliography" xmlns="http://schemas.openxmlformats.org/officeDocument/2006/bibliography" SelectedStyle="\APA.XSL" StyleName="APA"/>
 </file>
 
-<file path=customXml/itemProps2.xml><?xml version="1.0" encoding="utf-8"?>
+<file path=customXml/itemProps1.xml><?xml version="1.0" encoding="utf-8"?>
 <ds:datastoreItem xmlns:ds="http://schemas.openxmlformats.org/officeDocument/2006/customXml" ds:itemID="{3C5C9790-35BD-4F6F-A52E-82092D0F9073}">
   <ds:schemaRefs>
     <ds:schemaRef ds:uri="http://schemas.microsoft.com/office/2006/metadata/properties"/>
@@ -25718,15 +26078,15 @@
 </ds:datastoreItem>
 </file>
 
-<file path=customXml/itemProps3.xml><?xml version="1.0" encoding="utf-8"?>
-<ds:datastoreItem xmlns:ds="http://schemas.openxmlformats.org/officeDocument/2006/customXml" ds:itemID="{765FEC69-B417-4A3A-B8F2-01425C708AC9}">
+<file path=customXml/itemProps2.xml><?xml version="1.0" encoding="utf-8"?>
+<ds:datastoreItem xmlns:ds="http://schemas.openxmlformats.org/officeDocument/2006/customXml" ds:itemID="{BB557C81-EA69-47BE-A07D-CA4CC19B63EC}">
   <ds:schemaRefs>
-    <ds:schemaRef ds:uri="http://schemas.openxmlformats.org/officeDocument/2006/bibliography"/>
+    <ds:schemaRef ds:uri="http://schemas.microsoft.com/sharepoint/v3/contenttype/forms"/>
   </ds:schemaRefs>
 </ds:datastoreItem>
 </file>
 
-<file path=customXml/itemProps4.xml><?xml version="1.0" encoding="utf-8"?>
+<file path=customXml/itemProps3.xml><?xml version="1.0" encoding="utf-8"?>
 <ds:datastoreItem xmlns:ds="http://schemas.openxmlformats.org/officeDocument/2006/customXml" ds:itemID="{95B1032C-33BD-463D-81F2-E49856AAA672}">
   <ds:schemaRefs>
     <ds:schemaRef ds:uri="http://schemas.microsoft.com/office/2006/metadata/contentType"/>
@@ -25742,4 +26102,12 @@
     <ds:schemaRef ds:uri="http://schemas.microsoft.com/internal/obd"/>
   </ds:schemaRefs>
 </ds:datastoreItem>
+</file>
+
+<file path=customXml/itemProps4.xml><?xml version="1.0" encoding="utf-8"?>
+<ds:datastoreItem xmlns:ds="http://schemas.openxmlformats.org/officeDocument/2006/customXml" ds:itemID="{765FEC69-B417-4A3A-B8F2-01425C708AC9}">
+  <ds:schemaRefs>
+    <ds:schemaRef ds:uri="http://schemas.openxmlformats.org/officeDocument/2006/bibliography"/>
+  </ds:schemaRefs>
+</ds:datastoreItem>
 </file>
</xml_diff>

<commit_message>
phạm vi dự án
</commit_message>
<xml_diff>
--- a/report_QLDA_nhom5.docx
+++ b/report_QLDA_nhom5.docx
@@ -13934,31 +13934,16 @@
         </w:rPr>
         <w:t xml:space="preserve">: </w:t>
       </w:r>
-      <w:r>
-        <w:fldChar w:fldCharType="begin"/>
-      </w:r>
-      <w:r>
-        <w:instrText xml:space="preserve"> HYPERLINK "https://github.com/dantezhu" </w:instrText>
-      </w:r>
-      <w:r>
-        <w:fldChar w:fldCharType="separate"/>
-      </w:r>
-      <w:r>
-        <w:rPr>
-          <w:rStyle w:val="Hyperlink"/>
-          <w:i/>
-          <w:iCs/>
-        </w:rPr>
-        <w:t>https://github.com/dantezhu</w:t>
-      </w:r>
-      <w:r>
-        <w:rPr>
-          <w:rStyle w:val="Hyperlink"/>
-          <w:i/>
-          <w:iCs/>
-        </w:rPr>
-        <w:fldChar w:fldCharType="end"/>
-      </w:r>
+      <w:hyperlink r:id="rId19" w:history="1">
+        <w:r>
+          <w:rPr>
+            <w:rStyle w:val="Hyperlink"/>
+            <w:i/>
+            <w:iCs/>
+          </w:rPr>
+          <w:t>https://github.com/dantezhu</w:t>
+        </w:r>
+      </w:hyperlink>
     </w:p>
     <w:p>
       <w:pPr>
@@ -14133,48 +14118,33 @@
         </w:rPr>
         <w:t xml:space="preserve">: </w:t>
       </w:r>
-      <w:r>
-        <w:fldChar w:fldCharType="begin"/>
-      </w:r>
-      <w:r>
-        <w:instrText xml:space="preserve"> HYPERLINK "https://github.com/WinhooF%20" </w:instrText>
-      </w:r>
-      <w:r>
-        <w:fldChar w:fldCharType="separate"/>
-      </w:r>
-      <w:r>
-        <w:rPr>
-          <w:rStyle w:val="Hyperlink"/>
-          <w:i/>
-          <w:iCs/>
-        </w:rPr>
-        <w:t>https://github.com/</w:t>
-      </w:r>
-      <w:r>
-        <w:rPr>
-          <w:rStyle w:val="Hyperlink"/>
-          <w:i/>
-          <w:iCs/>
-          <w:lang w:val="vi-VN"/>
-        </w:rPr>
-        <w:t>WinhooF</w:t>
-      </w:r>
-      <w:r>
-        <w:rPr>
-          <w:rStyle w:val="Hyperlink"/>
-          <w:i/>
-          <w:iCs/>
-        </w:rPr>
-        <w:t xml:space="preserve"> </w:t>
-      </w:r>
-      <w:r>
-        <w:rPr>
-          <w:rStyle w:val="Hyperlink"/>
-          <w:i/>
-          <w:iCs/>
-        </w:rPr>
-        <w:fldChar w:fldCharType="end"/>
-      </w:r>
+      <w:hyperlink r:id="rId20" w:history="1">
+        <w:r>
+          <w:rPr>
+            <w:rStyle w:val="Hyperlink"/>
+            <w:i/>
+            <w:iCs/>
+          </w:rPr>
+          <w:t>https://github.com/</w:t>
+        </w:r>
+        <w:r>
+          <w:rPr>
+            <w:rStyle w:val="Hyperlink"/>
+            <w:i/>
+            <w:iCs/>
+            <w:lang w:val="vi-VN"/>
+          </w:rPr>
+          <w:t>WinhooF</w:t>
+        </w:r>
+        <w:r>
+          <w:rPr>
+            <w:rStyle w:val="Hyperlink"/>
+            <w:i/>
+            <w:iCs/>
+          </w:rPr>
+          <w:t xml:space="preserve"> </w:t>
+        </w:r>
+      </w:hyperlink>
     </w:p>
     <w:p>
       <w:pPr>
@@ -14679,126 +14649,16 @@
         <w:rPr>
           <w:i/>
           <w:iCs/>
-        </w:rPr>
-      </w:pPr>
-      <w:proofErr w:type="spellStart"/>
-      <w:r>
-        <w:rPr>
-          <w:i/>
-          <w:iCs/>
-        </w:rPr>
-        <w:t>Chạy</w:t>
-      </w:r>
-      <w:proofErr w:type="spellEnd"/>
-      <w:r>
-        <w:rPr>
-          <w:i/>
-          <w:iCs/>
-        </w:rPr>
-        <w:t xml:space="preserve"> </w:t>
-      </w:r>
-      <w:proofErr w:type="spellStart"/>
-      <w:r>
-        <w:rPr>
-          <w:i/>
-          <w:iCs/>
-        </w:rPr>
-        <w:t>được</w:t>
-      </w:r>
-      <w:proofErr w:type="spellEnd"/>
-      <w:r>
-        <w:rPr>
-          <w:i/>
-          <w:iCs/>
-        </w:rPr>
-        <w:t xml:space="preserve"> </w:t>
-      </w:r>
-      <w:proofErr w:type="spellStart"/>
-      <w:r>
-        <w:rPr>
-          <w:i/>
-          <w:iCs/>
-        </w:rPr>
-        <w:t>trên</w:t>
-      </w:r>
-      <w:proofErr w:type="spellEnd"/>
-      <w:r>
-        <w:rPr>
-          <w:i/>
-          <w:iCs/>
-        </w:rPr>
-        <w:t xml:space="preserve"> </w:t>
-      </w:r>
-      <w:proofErr w:type="spellStart"/>
-      <w:r>
-        <w:rPr>
-          <w:i/>
-          <w:iCs/>
-        </w:rPr>
-        <w:t>nền</w:t>
-      </w:r>
-      <w:proofErr w:type="spellEnd"/>
-      <w:r>
-        <w:rPr>
-          <w:i/>
-          <w:iCs/>
-        </w:rPr>
-        <w:t xml:space="preserve"> </w:t>
-      </w:r>
-      <w:proofErr w:type="spellStart"/>
-      <w:r>
-        <w:rPr>
-          <w:i/>
-          <w:iCs/>
-        </w:rPr>
-        <w:t>t</w:t>
-      </w:r>
-      <w:r>
-        <w:rPr>
-          <w:i/>
-          <w:iCs/>
-        </w:rPr>
-        <w:t>ảng</w:t>
-      </w:r>
-      <w:proofErr w:type="spellEnd"/>
-      <w:r>
-        <w:rPr>
-          <w:i/>
-          <w:iCs/>
-        </w:rPr>
-        <w:t xml:space="preserve"> </w:t>
-      </w:r>
-      <w:proofErr w:type="spellStart"/>
-      <w:r>
-        <w:rPr>
-          <w:i/>
-          <w:iCs/>
-        </w:rPr>
-        <w:t>nào</w:t>
-      </w:r>
-      <w:proofErr w:type="spellEnd"/>
-      <w:r>
-        <w:rPr>
-          <w:i/>
-          <w:iCs/>
-        </w:rPr>
-        <w:t xml:space="preserve">, OS </w:t>
-      </w:r>
-      <w:proofErr w:type="spellStart"/>
-      <w:r>
-        <w:rPr>
-          <w:i/>
-          <w:iCs/>
-        </w:rPr>
-        <w:t>nào</w:t>
-      </w:r>
-      <w:proofErr w:type="spellEnd"/>
-      <w:r>
-        <w:rPr>
-          <w:i/>
-          <w:iCs/>
-        </w:rPr>
-        <w:t>?...</w:t>
+          <w:lang w:val="vi-VN"/>
+        </w:rPr>
+      </w:pPr>
+      <w:r>
+        <w:rPr>
+          <w:i/>
+          <w:iCs/>
+          <w:lang w:val="vi-VN"/>
+        </w:rPr>
+        <w:t xml:space="preserve">Theo như phỏng đoán, khả năng ứng dụng chỉ được phát triển cho các hệ diều hành chạy Window. Tuy nhiên cần xem xét khả năng phát triển trên nền tảng MacOS cũng như các hệ điều hành nhân Linux khác. </w:t>
       </w:r>
     </w:p>
     <w:p>
@@ -16210,6 +16070,7 @@
           <w:i/>
           <w:iCs/>
         </w:rPr>
+        <w:lastRenderedPageBreak/>
         <w:t>Giải</w:t>
       </w:r>
       <w:proofErr w:type="spellEnd"/>
@@ -16269,7 +16130,6 @@
       <w:bookmarkStart w:id="17" w:name="_Toc90500052"/>
       <w:proofErr w:type="spellStart"/>
       <w:r>
-        <w:lastRenderedPageBreak/>
         <w:t>Rủi</w:t>
       </w:r>
       <w:proofErr w:type="spellEnd"/>
@@ -18447,6 +18307,7 @@
         <w:rPr>
           <w:i/>
         </w:rPr>
+        <w:lastRenderedPageBreak/>
         <w:t>Ước</w:t>
       </w:r>
       <w:proofErr w:type="spellEnd"/>
@@ -18622,7 +18483,6 @@
           <w:i/>
           <w:lang w:val="fr-FR"/>
         </w:rPr>
-        <w:lastRenderedPageBreak/>
         <w:t xml:space="preserve">Qui </w:t>
       </w:r>
       <w:proofErr w:type="spellStart"/>
@@ -19614,12 +19474,12 @@
     </w:p>
     <w:p/>
     <w:sectPr>
-      <w:headerReference w:type="even" r:id="rId19"/>
-      <w:headerReference w:type="default" r:id="rId20"/>
-      <w:footerReference w:type="even" r:id="rId21"/>
-      <w:footerReference w:type="default" r:id="rId22"/>
-      <w:headerReference w:type="first" r:id="rId23"/>
-      <w:footerReference w:type="first" r:id="rId24"/>
+      <w:headerReference w:type="even" r:id="rId21"/>
+      <w:headerReference w:type="default" r:id="rId22"/>
+      <w:footerReference w:type="even" r:id="rId23"/>
+      <w:footerReference w:type="default" r:id="rId24"/>
+      <w:headerReference w:type="first" r:id="rId25"/>
+      <w:footerReference w:type="first" r:id="rId26"/>
       <w:footnotePr>
         <w:pos w:val="beneathText"/>
       </w:footnotePr>
@@ -26055,6 +25915,21 @@
 </file>
 
 <file path=customXml/item1.xml><?xml version="1.0" encoding="utf-8"?>
+<p:properties xmlns:p="http://schemas.microsoft.com/office/2006/metadata/properties" xmlns:xsi="http://www.w3.org/2001/XMLSchema-instance" xmlns:pc="http://schemas.microsoft.com/office/infopath/2007/PartnerControls">
+  <documentManagement/>
+</p:properties>
+</file>
+
+<file path=customXml/item2.xml><?xml version="1.0" encoding="utf-8"?>
+<?mso-contentType ?>
+<FormTemplates xmlns="http://schemas.microsoft.com/sharepoint/v3/contenttype/forms">
+  <Display>DocumentLibraryForm</Display>
+  <Edit>DocumentLibraryForm</Edit>
+  <New>DocumentLibraryForm</New>
+</FormTemplates>
+</file>
+
+<file path=customXml/item3.xml><?xml version="1.0" encoding="utf-8"?>
 <ct:contentTypeSchema xmlns:ct="http://schemas.microsoft.com/office/2006/metadata/contentType" xmlns:ma="http://schemas.microsoft.com/office/2006/metadata/properties/metaAttributes" ct:_="" ma:_="" ma:contentTypeName="Document" ma:contentTypeID="0x0101006E1CE1E8EA63AA4999BA5B02EFAC962B" ma:contentTypeVersion="2" ma:contentTypeDescription="Create a new document." ma:contentTypeScope="" ma:versionID="e846130d4a1536bd21985d054a554cda">
   <xsd:schema xmlns:xsd="http://www.w3.org/2001/XMLSchema" xmlns:xs="http://www.w3.org/2001/XMLSchema" xmlns:p="http://schemas.microsoft.com/office/2006/metadata/properties" xmlns:ns2="c809249f-bf47-45af-bfdc-f4cb413905df" targetNamespace="http://schemas.microsoft.com/office/2006/metadata/properties" ma:root="true" ma:fieldsID="cc85685b413d027a20082bdf7d355bef" ns2:_="">
     <xsd:import namespace="c809249f-bf47-45af-bfdc-f4cb413905df"/>
@@ -26186,26 +26061,28 @@
 </ct:contentTypeSchema>
 </file>
 
-<file path=customXml/item2.xml><?xml version="1.0" encoding="utf-8"?>
-<?mso-contentType ?>
-<FormTemplates xmlns="http://schemas.microsoft.com/sharepoint/v3/contenttype/forms">
-  <Display>DocumentLibraryForm</Display>
-  <Edit>DocumentLibraryForm</Edit>
-  <New>DocumentLibraryForm</New>
-</FormTemplates>
-</file>
-
-<file path=customXml/item3.xml><?xml version="1.0" encoding="utf-8"?>
-<p:properties xmlns:p="http://schemas.microsoft.com/office/2006/metadata/properties" xmlns:xsi="http://www.w3.org/2001/XMLSchema-instance" xmlns:pc="http://schemas.microsoft.com/office/infopath/2007/PartnerControls">
-  <documentManagement/>
-</p:properties>
-</file>
-
 <file path=customXml/item4.xml><?xml version="1.0" encoding="utf-8"?>
 <b:Sources xmlns:b="http://schemas.openxmlformats.org/officeDocument/2006/bibliography" xmlns="http://schemas.openxmlformats.org/officeDocument/2006/bibliography" SelectedStyle="\APA.XSL" StyleName="APA"/>
 </file>
 
 <file path=customXml/itemProps1.xml><?xml version="1.0" encoding="utf-8"?>
+<ds:datastoreItem xmlns:ds="http://schemas.openxmlformats.org/officeDocument/2006/customXml" ds:itemID="{3C5C9790-35BD-4F6F-A52E-82092D0F9073}">
+  <ds:schemaRefs>
+    <ds:schemaRef ds:uri="http://schemas.microsoft.com/office/2006/metadata/properties"/>
+    <ds:schemaRef ds:uri="http://schemas.microsoft.com/office/infopath/2007/PartnerControls"/>
+  </ds:schemaRefs>
+</ds:datastoreItem>
+</file>
+
+<file path=customXml/itemProps2.xml><?xml version="1.0" encoding="utf-8"?>
+<ds:datastoreItem xmlns:ds="http://schemas.openxmlformats.org/officeDocument/2006/customXml" ds:itemID="{BB557C81-EA69-47BE-A07D-CA4CC19B63EC}">
+  <ds:schemaRefs>
+    <ds:schemaRef ds:uri="http://schemas.microsoft.com/sharepoint/v3/contenttype/forms"/>
+  </ds:schemaRefs>
+</ds:datastoreItem>
+</file>
+
+<file path=customXml/itemProps3.xml><?xml version="1.0" encoding="utf-8"?>
 <ds:datastoreItem xmlns:ds="http://schemas.openxmlformats.org/officeDocument/2006/customXml" ds:itemID="{95B1032C-33BD-463D-81F2-E49856AAA672}">
   <ds:schemaRefs>
     <ds:schemaRef ds:uri="http://schemas.microsoft.com/office/2006/metadata/contentType"/>
@@ -26223,23 +26100,6 @@
 </ds:datastoreItem>
 </file>
 
-<file path=customXml/itemProps2.xml><?xml version="1.0" encoding="utf-8"?>
-<ds:datastoreItem xmlns:ds="http://schemas.openxmlformats.org/officeDocument/2006/customXml" ds:itemID="{BB557C81-EA69-47BE-A07D-CA4CC19B63EC}">
-  <ds:schemaRefs>
-    <ds:schemaRef ds:uri="http://schemas.microsoft.com/sharepoint/v3/contenttype/forms"/>
-  </ds:schemaRefs>
-</ds:datastoreItem>
-</file>
-
-<file path=customXml/itemProps3.xml><?xml version="1.0" encoding="utf-8"?>
-<ds:datastoreItem xmlns:ds="http://schemas.openxmlformats.org/officeDocument/2006/customXml" ds:itemID="{3C5C9790-35BD-4F6F-A52E-82092D0F9073}">
-  <ds:schemaRefs>
-    <ds:schemaRef ds:uri="http://schemas.microsoft.com/office/2006/metadata/properties"/>
-    <ds:schemaRef ds:uri="http://schemas.microsoft.com/office/infopath/2007/PartnerControls"/>
-  </ds:schemaRefs>
-</ds:datastoreItem>
-</file>
-
 <file path=customXml/itemProps4.xml><?xml version="1.0" encoding="utf-8"?>
 <ds:datastoreItem xmlns:ds="http://schemas.openxmlformats.org/officeDocument/2006/customXml" ds:itemID="{765FEC69-B417-4A3A-B8F2-01425C708AC9}">
   <ds:schemaRefs>

</xml_diff>

<commit_message>
add rui ro 2
</commit_message>
<xml_diff>
--- a/report_QLDA_nhom5.docx
+++ b/report_QLDA_nhom5.docx
@@ -7329,16 +7329,16 @@
         <w:t>Giải pháp xử lý: Cần bổ sung thành viên tham gia chính của dự án và có các quy định ràng buộc kèm theo. Lập kế hoạch một cách rõ ràng, hoàn thành đầy đủ các bản đặc tả của hệ thống, để khi có người mới cùng tham gia dự án thì sẽ không tốn nhiều thời gian tìm hiểu từ đầu. Sử dụng các công cụ quản lý công việc.</w:t>
       </w:r>
     </w:p>
+    <w:bookmarkEnd w:id="16"/>
     <w:p>
       <w:pPr>
         <w:pStyle w:val="u3"/>
       </w:pPr>
       <w:r>
-        <w:t>Rủi ro</w:t>
-      </w:r>
-      <w:bookmarkEnd w:id="16"/>
-      <w:r>
         <w:t xml:space="preserve"> </w:t>
+      </w:r>
+      <w:r>
+        <w:t>Không quen với công nghệ mà khách hàng yêu cầu</w:t>
       </w:r>
     </w:p>
     <w:p>
@@ -7360,6 +7360,13 @@
         </w:rPr>
         <w:t xml:space="preserve">Tên rủi ro: </w:t>
       </w:r>
+      <w:r>
+        <w:rPr>
+          <w:i/>
+          <w:iCs/>
+        </w:rPr>
+        <w:t>Không quen với công nghệ mà khách hàng yêu cầu</w:t>
+      </w:r>
     </w:p>
     <w:p>
       <w:pPr>
@@ -7378,7 +7385,14 @@
           <w:i/>
           <w:iCs/>
         </w:rPr>
-        <w:t>Mô tả rủi ro:</w:t>
+        <w:t>-Mô tả: Khách hàng đưa ra yêu cầu về công nghệ mà công ty chưa từng sử dụng bao giờ. Vì thế, cần có thêm thời gian để tìm hiểu và nắm rõ về công nghệ đó.</w:t>
+      </w:r>
+      <w:r>
+        <w:rPr>
+          <w:i/>
+          <w:iCs/>
+        </w:rPr>
+        <w:t xml:space="preserve"> </w:t>
       </w:r>
     </w:p>
     <w:p>
@@ -7400,6 +7414,13 @@
         </w:rPr>
         <w:t>Xác suất xảy ra</w:t>
       </w:r>
+      <w:r>
+        <w:rPr>
+          <w:i/>
+          <w:iCs/>
+        </w:rPr>
+        <w:t>: 50%</w:t>
+      </w:r>
     </w:p>
     <w:p>
       <w:pPr>
@@ -7418,7 +7439,14 @@
           <w:i/>
           <w:iCs/>
         </w:rPr>
-        <w:t>Mức độ thiệt hại</w:t>
+        <w:t>Mức độ thiệt hại: Lập trình viên tham gia dự án sẽ tốn nhiều thời gian để học và nắm rõ về công nghệ, khi gặp lỗi cũng tốn nhiều thời gian hơn để xử lý. Về lâu dài có thể gây ảnh hưởng đến tiến độ của dự án.</w:t>
+      </w:r>
+      <w:r>
+        <w:rPr>
+          <w:i/>
+          <w:iCs/>
+        </w:rPr>
+        <w:t xml:space="preserve"> </w:t>
       </w:r>
     </w:p>
     <w:p>
@@ -7440,6 +7468,13 @@
         </w:rPr>
         <w:t>Giải pháp xử lý</w:t>
       </w:r>
+      <w:r>
+        <w:rPr>
+          <w:i/>
+          <w:iCs/>
+        </w:rPr>
+        <w:t>: Thêm người tìm hiểu dự án. Ước lượng khoảng thời gian thực hiện dự án phù hợp với nhân lực và tiềm lực, đàm phán với khách hàng.</w:t>
+      </w:r>
     </w:p>
     <w:p>
       <w:pPr>
@@ -7786,6 +7821,7 @@
       </w:pPr>
       <w:bookmarkStart w:id="20" w:name="_Toc90500056"/>
       <w:r>
+        <w:lastRenderedPageBreak/>
         <w:t>Ước lượng giá thành</w:t>
       </w:r>
       <w:bookmarkEnd w:id="20"/>
@@ -7869,7 +7905,6 @@
         <w:rPr>
           <w:i/>
         </w:rPr>
-        <w:lastRenderedPageBreak/>
         <w:t>Chi phí kính doanh, quảng cáo, tiếp thị</w:t>
       </w:r>
     </w:p>

</xml_diff>

<commit_message>
add rui ro 3
</commit_message>
<xml_diff>
--- a/report_QLDA_nhom5.docx
+++ b/report_QLDA_nhom5.docx
@@ -7480,13 +7480,8 @@
       <w:pPr>
         <w:pStyle w:val="u3"/>
       </w:pPr>
-      <w:bookmarkStart w:id="17" w:name="_Toc90500053"/>
-      <w:r>
-        <w:t>Rủi ro</w:t>
-      </w:r>
-      <w:bookmarkEnd w:id="17"/>
-      <w:r>
-        <w:t xml:space="preserve"> </w:t>
+      <w:r>
+        <w:t xml:space="preserve"> Yêu cầu không rõ ràng từ phía khách hàng</w:t>
       </w:r>
     </w:p>
     <w:p>
@@ -7508,6 +7503,13 @@
         </w:rPr>
         <w:t xml:space="preserve">Tên rủi ro: </w:t>
       </w:r>
+      <w:r>
+        <w:rPr>
+          <w:i/>
+          <w:iCs/>
+        </w:rPr>
+        <w:t>Yêu cầu không rõ ràng từ phía khách hàng</w:t>
+      </w:r>
     </w:p>
     <w:p>
       <w:pPr>
@@ -7528,6 +7530,13 @@
         </w:rPr>
         <w:t>Mô tả rủi ro:</w:t>
       </w:r>
+      <w:r>
+        <w:rPr>
+          <w:i/>
+          <w:iCs/>
+        </w:rPr>
+        <w:t xml:space="preserve"> Khách hàng không thuộc ngành IT, vì vậy sẽ không hiểu rõ về nghiệp vụ của ngành này. Trong giai đoạn lập kế hoạch, họ sẽ không thể đưa ra chi tiết về các yêu cầu trong dự án, mà chỉ đưa ra một yêu cầu chung chung.</w:t>
+      </w:r>
     </w:p>
     <w:p>
       <w:pPr>
@@ -7548,6 +7557,13 @@
         </w:rPr>
         <w:t>Xác suất xảy ra</w:t>
       </w:r>
+      <w:r>
+        <w:rPr>
+          <w:i/>
+          <w:iCs/>
+        </w:rPr>
+        <w:t>: 80%</w:t>
+      </w:r>
     </w:p>
     <w:p>
       <w:pPr>
@@ -7568,6 +7584,13 @@
         </w:rPr>
         <w:t>Mức độ thiệt hại</w:t>
       </w:r>
+      <w:r>
+        <w:rPr>
+          <w:i/>
+          <w:iCs/>
+        </w:rPr>
+        <w:t>: Đội ngũ sẽ tốn nhiều thời gian hơn để làm việc, tư vấn với khách hàng về yêu cầu cần thực hiện. Đồng thời, khi sản phẩm được hoàn thành, nếu khách hàng chưa vừa ý, lập trình viên cũng rất khó để sửa đổi vì chưa hiểu rõ thực sự khách hàng muốn gì.</w:t>
+      </w:r>
     </w:p>
     <w:p>
       <w:pPr>
@@ -7588,16 +7611,30 @@
         </w:rPr>
         <w:t>Giải pháp xử lý</w:t>
       </w:r>
+      <w:r>
+        <w:rPr>
+          <w:i/>
+          <w:iCs/>
+        </w:rPr>
+        <w:t xml:space="preserve">: Ngay từ giai đoạn đầu, </w:t>
+      </w:r>
+      <w:r>
+        <w:rPr>
+          <w:i/>
+          <w:iCs/>
+        </w:rPr>
+        <w:t>cần đầu tư nhiều thời gian làm việc với khách hàng. Khi họ chưa rõ về yêu cầu, hỏi họ bằng câu hỏi Yes/No chứ không phải WH-question. Càng xác định chi tiết về yêu cầu, dự án càng được thực hiện dễ dàng hơn. Tiến độ của dự án cần được cập nhật thường xuyên với khách hàng, để ngay khi có vấn đề sẽ lập tức khắc phục.</w:t>
+      </w:r>
     </w:p>
     <w:p>
       <w:pPr>
         <w:pStyle w:val="u3"/>
       </w:pPr>
-      <w:bookmarkStart w:id="18" w:name="_Toc90500054"/>
+      <w:bookmarkStart w:id="17" w:name="_Toc90500054"/>
       <w:r>
         <w:t>Rủi ro</w:t>
       </w:r>
-      <w:bookmarkEnd w:id="18"/>
+      <w:bookmarkEnd w:id="17"/>
       <w:r>
         <w:t xml:space="preserve"> </w:t>
       </w:r>
@@ -7706,11 +7743,11 @@
       <w:pPr>
         <w:pStyle w:val="u3"/>
       </w:pPr>
-      <w:bookmarkStart w:id="19" w:name="_Toc90500055"/>
+      <w:bookmarkStart w:id="18" w:name="_Toc90500055"/>
       <w:r>
         <w:t>Rủi ro</w:t>
       </w:r>
-      <w:bookmarkEnd w:id="19"/>
+      <w:bookmarkEnd w:id="18"/>
       <w:r>
         <w:t xml:space="preserve"> </w:t>
       </w:r>
@@ -7752,6 +7789,7 @@
           <w:i/>
           <w:iCs/>
         </w:rPr>
+        <w:lastRenderedPageBreak/>
         <w:t>Mô tả rủi ro:</w:t>
       </w:r>
     </w:p>
@@ -7819,11 +7857,102 @@
       <w:pPr>
         <w:pStyle w:val="u1"/>
       </w:pPr>
-      <w:bookmarkStart w:id="20" w:name="_Toc90500056"/>
-      <w:r>
-        <w:lastRenderedPageBreak/>
+      <w:bookmarkStart w:id="19" w:name="_Toc90500056"/>
+      <w:r>
         <w:t>Ước lượng giá thành</w:t>
       </w:r>
+      <w:bookmarkEnd w:id="19"/>
+    </w:p>
+    <w:p>
+      <w:pPr>
+        <w:rPr>
+          <w:i/>
+        </w:rPr>
+      </w:pPr>
+      <w:r>
+        <w:rPr>
+          <w:i/>
+        </w:rPr>
+        <w:t>Giả định rằng nhóm tải về mã nguồn mở này</w:t>
+      </w:r>
+      <w:r>
+        <w:rPr>
+          <w:i/>
+        </w:rPr>
+        <w:t>, tìm hiểu</w:t>
+      </w:r>
+      <w:r>
+        <w:rPr>
+          <w:i/>
+        </w:rPr>
+        <w:t xml:space="preserve"> và đem </w:t>
+      </w:r>
+      <w:r>
+        <w:rPr>
+          <w:i/>
+        </w:rPr>
+        <w:t>bán luôn cho người sử dụng</w:t>
+      </w:r>
+    </w:p>
+    <w:p>
+      <w:pPr>
+        <w:rPr>
+          <w:i/>
+        </w:rPr>
+      </w:pPr>
+      <w:r>
+        <w:rPr>
+          <w:i/>
+        </w:rPr>
+        <w:t xml:space="preserve">Chi phí </w:t>
+      </w:r>
+      <w:r>
+        <w:rPr>
+          <w:i/>
+        </w:rPr>
+        <w:t>phát triển  +  Chi phí kiểm thử</w:t>
+      </w:r>
+    </w:p>
+    <w:p>
+      <w:pPr>
+        <w:rPr>
+          <w:i/>
+        </w:rPr>
+      </w:pPr>
+      <w:r>
+        <w:rPr>
+          <w:i/>
+        </w:rPr>
+        <w:t>Chi phí vận hành</w:t>
+      </w:r>
+      <w:r>
+        <w:rPr>
+          <w:i/>
+        </w:rPr>
+        <w:t>, quản lý, hành chính</w:t>
+      </w:r>
+    </w:p>
+    <w:p>
+      <w:pPr>
+        <w:rPr>
+          <w:i/>
+        </w:rPr>
+      </w:pPr>
+      <w:r>
+        <w:rPr>
+          <w:i/>
+        </w:rPr>
+        <w:t>Chi phí kính doanh, quảng cáo, tiếp thị</w:t>
+      </w:r>
+    </w:p>
+    <w:p>
+      <w:pPr>
+        <w:pStyle w:val="u1"/>
+      </w:pPr>
+      <w:bookmarkStart w:id="20" w:name="_Toc90500057"/>
+      <w:r>
+        <w:t>Ước lượng chất lượng</w:t>
+      </w:r>
       <w:bookmarkEnd w:id="20"/>
     </w:p>
     <w:p>
@@ -7836,196 +7965,104 @@
         <w:rPr>
           <w:i/>
         </w:rPr>
-        <w:t>Giả định rằng nhóm tải về mã nguồn mở này</w:t>
-      </w:r>
-      <w:r>
-        <w:rPr>
-          <w:i/>
-        </w:rPr>
-        <w:t>, tìm hiểu</w:t>
-      </w:r>
-      <w:r>
-        <w:rPr>
-          <w:i/>
-        </w:rPr>
-        <w:t xml:space="preserve"> và đem </w:t>
-      </w:r>
-      <w:r>
-        <w:rPr>
-          <w:i/>
-        </w:rPr>
-        <w:t>bán luôn cho người sử dụng</w:t>
-      </w:r>
-    </w:p>
-    <w:p>
-      <w:pPr>
-        <w:rPr>
-          <w:i/>
-        </w:rPr>
-      </w:pPr>
-      <w:r>
-        <w:rPr>
-          <w:i/>
-        </w:rPr>
-        <w:t xml:space="preserve">Chi phí </w:t>
-      </w:r>
-      <w:r>
-        <w:rPr>
-          <w:i/>
-        </w:rPr>
-        <w:t>phát triển  +  Chi phí kiểm thử</w:t>
-      </w:r>
-    </w:p>
-    <w:p>
-      <w:pPr>
-        <w:rPr>
-          <w:i/>
-        </w:rPr>
-      </w:pPr>
-      <w:r>
-        <w:rPr>
-          <w:i/>
-        </w:rPr>
-        <w:t>Chi phí vận hành</w:t>
-      </w:r>
-      <w:r>
-        <w:rPr>
-          <w:i/>
-        </w:rPr>
-        <w:t>, quản lý, hành chính</w:t>
-      </w:r>
-    </w:p>
-    <w:p>
-      <w:pPr>
-        <w:rPr>
-          <w:i/>
-        </w:rPr>
-      </w:pPr>
-      <w:r>
-        <w:rPr>
-          <w:i/>
-        </w:rPr>
-        <w:t>Chi phí kính doanh, quảng cáo, tiếp thị</w:t>
+        <w:t>Ước lượng số dòng code</w:t>
+      </w:r>
+    </w:p>
+    <w:p>
+      <w:pPr>
+        <w:rPr>
+          <w:i/>
+        </w:rPr>
+      </w:pPr>
+      <w:r>
+        <w:rPr>
+          <w:i/>
+        </w:rPr>
+        <w:t xml:space="preserve">Ước lượng số testcase </w:t>
+      </w:r>
+    </w:p>
+    <w:p>
+      <w:pPr>
+        <w:rPr>
+          <w:i/>
+          <w:lang w:val="fr-FR"/>
+        </w:rPr>
+      </w:pPr>
+      <w:r>
+        <w:rPr>
+          <w:i/>
+          <w:lang w:val="fr-FR"/>
+        </w:rPr>
+        <w:t>Qui định số dòng comme</w:t>
+      </w:r>
+      <w:r>
+        <w:rPr>
+          <w:i/>
+          <w:lang w:val="fr-FR"/>
+        </w:rPr>
+        <w:t>nt trên mỗi K</w:t>
+      </w:r>
+      <w:r>
+        <w:rPr>
+          <w:i/>
+          <w:lang w:val="fr-FR"/>
+        </w:rPr>
+        <w:t>l</w:t>
+      </w:r>
+      <w:r>
+        <w:rPr>
+          <w:i/>
+          <w:lang w:val="fr-FR"/>
+        </w:rPr>
+        <w:t>oc</w:t>
+      </w:r>
+    </w:p>
+    <w:p>
+      <w:pPr>
+        <w:rPr>
+          <w:i/>
+          <w:lang w:val="fr-FR"/>
+        </w:rPr>
+      </w:pPr>
+      <w:r>
+        <w:rPr>
+          <w:i/>
+          <w:lang w:val="fr-FR"/>
+        </w:rPr>
+        <w:t>Qui định về số unit test, au</w:t>
+      </w:r>
+      <w:r>
+        <w:rPr>
+          <w:i/>
+          <w:lang w:val="fr-FR"/>
+        </w:rPr>
+        <w:t>tomation test</w:t>
       </w:r>
     </w:p>
     <w:p>
       <w:pPr>
         <w:pStyle w:val="u1"/>
       </w:pPr>
-      <w:bookmarkStart w:id="21" w:name="_Toc90500057"/>
-      <w:r>
-        <w:t>Ước lượng chất lượng</w:t>
+      <w:bookmarkStart w:id="21" w:name="_Toc90500058"/>
+      <w:r>
+        <w:t>Đóng dự án</w:t>
       </w:r>
       <w:bookmarkEnd w:id="21"/>
     </w:p>
     <w:p>
-      <w:pPr>
-        <w:rPr>
-          <w:i/>
-        </w:rPr>
-      </w:pPr>
-      <w:r>
-        <w:rPr>
-          <w:i/>
-        </w:rPr>
-        <w:t>Ước lượng số dòng code</w:t>
-      </w:r>
-    </w:p>
-    <w:p>
-      <w:pPr>
-        <w:rPr>
-          <w:i/>
-        </w:rPr>
-      </w:pPr>
-      <w:r>
-        <w:rPr>
-          <w:i/>
-        </w:rPr>
-        <w:t xml:space="preserve">Ước lượng số testcase </w:t>
-      </w:r>
-    </w:p>
-    <w:p>
-      <w:pPr>
-        <w:rPr>
-          <w:i/>
-          <w:lang w:val="fr-FR"/>
-        </w:rPr>
-      </w:pPr>
-      <w:r>
-        <w:rPr>
-          <w:i/>
-          <w:lang w:val="fr-FR"/>
-        </w:rPr>
-        <w:t>Qui định số dòng comme</w:t>
-      </w:r>
-      <w:r>
-        <w:rPr>
-          <w:i/>
-          <w:lang w:val="fr-FR"/>
-        </w:rPr>
-        <w:t>nt trên mỗi K</w:t>
-      </w:r>
-      <w:r>
-        <w:rPr>
-          <w:i/>
-          <w:lang w:val="fr-FR"/>
-        </w:rPr>
-        <w:t>l</w:t>
-      </w:r>
-      <w:r>
-        <w:rPr>
-          <w:i/>
-          <w:lang w:val="fr-FR"/>
-        </w:rPr>
-        <w:t>oc</w:t>
-      </w:r>
-    </w:p>
-    <w:p>
-      <w:pPr>
-        <w:rPr>
-          <w:i/>
-          <w:lang w:val="fr-FR"/>
-        </w:rPr>
-      </w:pPr>
-      <w:r>
-        <w:rPr>
-          <w:i/>
-          <w:lang w:val="fr-FR"/>
-        </w:rPr>
-        <w:t>Qui định về số unit test, au</w:t>
-      </w:r>
-      <w:r>
-        <w:rPr>
-          <w:i/>
-          <w:lang w:val="fr-FR"/>
-        </w:rPr>
-        <w:t>tomation test</w:t>
-      </w:r>
-    </w:p>
-    <w:p>
-      <w:pPr>
-        <w:pStyle w:val="u1"/>
-      </w:pPr>
-      <w:bookmarkStart w:id="22" w:name="_Toc90500058"/>
-      <w:r>
-        <w:t>Đóng dự án</w:t>
+      <w:r>
+        <w:t>Thực hiện các thống kê</w:t>
+      </w:r>
+    </w:p>
+    <w:p>
+      <w:pPr>
+        <w:pStyle w:val="u2"/>
+      </w:pPr>
+      <w:bookmarkStart w:id="22" w:name="_Toc90500059"/>
+      <w:r>
+        <w:t>Quản lý mã nguồn</w:t>
       </w:r>
       <w:bookmarkEnd w:id="22"/>
-    </w:p>
-    <w:p>
-      <w:r>
-        <w:t>Thực hiện các thống kê</w:t>
-      </w:r>
-    </w:p>
-    <w:p>
-      <w:pPr>
-        <w:pStyle w:val="u2"/>
-      </w:pPr>
-      <w:bookmarkStart w:id="23" w:name="_Toc90500059"/>
-      <w:r>
-        <w:t>Quản lý mã nguồn</w:t>
-      </w:r>
-      <w:bookmarkEnd w:id="23"/>
     </w:p>
     <w:p>
       <w:r>
@@ -8132,11 +8169,11 @@
       <w:pPr>
         <w:pStyle w:val="u2"/>
       </w:pPr>
-      <w:bookmarkStart w:id="24" w:name="_Toc90500060"/>
+      <w:bookmarkStart w:id="23" w:name="_Toc90500060"/>
       <w:r>
         <w:t>Quản lý công việc</w:t>
       </w:r>
-      <w:bookmarkEnd w:id="24"/>
+      <w:bookmarkEnd w:id="23"/>
     </w:p>
     <w:p>
       <w:r>
@@ -8201,14 +8238,14 @@
           <w:lang w:eastAsia="en-US" w:bidi="ar-SA"/>
         </w:rPr>
       </w:pPr>
-      <w:bookmarkStart w:id="25" w:name="_Toc90500061"/>
+      <w:bookmarkStart w:id="24" w:name="_Toc90500061"/>
       <w:r>
         <w:rPr>
           <w:lang w:eastAsia="en-US" w:bidi="ar-SA"/>
         </w:rPr>
         <w:t>Danh mục tài liệu liên quan</w:t>
       </w:r>
-      <w:bookmarkEnd w:id="25"/>
+      <w:bookmarkEnd w:id="24"/>
     </w:p>
     <w:p>
       <w:pPr>

</xml_diff>

<commit_message>
add rui ro 4
</commit_message>
<xml_diff>
--- a/report_QLDA_nhom5.docx
+++ b/report_QLDA_nhom5.docx
@@ -7630,13 +7630,8 @@
       <w:pPr>
         <w:pStyle w:val="u3"/>
       </w:pPr>
-      <w:bookmarkStart w:id="17" w:name="_Toc90500054"/>
-      <w:r>
-        <w:t>Rủi ro</w:t>
-      </w:r>
-      <w:bookmarkEnd w:id="17"/>
-      <w:r>
-        <w:t xml:space="preserve"> </w:t>
+      <w:r>
+        <w:t xml:space="preserve"> Dự án không nhận được sự quan tâm từ người dùng</w:t>
       </w:r>
     </w:p>
     <w:p>
@@ -7658,6 +7653,13 @@
         </w:rPr>
         <w:t xml:space="preserve">Tên rủi ro: </w:t>
       </w:r>
+      <w:r>
+        <w:rPr>
+          <w:i/>
+          <w:iCs/>
+        </w:rPr>
+        <w:t>Dự án không nhận được sự quan tâm từ người dùng</w:t>
+      </w:r>
     </w:p>
     <w:p>
       <w:pPr>
@@ -7678,6 +7680,13 @@
         </w:rPr>
         <w:t>Mô tả rủi ro:</w:t>
       </w:r>
+      <w:r>
+        <w:rPr>
+          <w:i/>
+          <w:iCs/>
+        </w:rPr>
+        <w:t xml:space="preserve"> Dự án được thực hiện một cách tự phát khi chưa tìm hiểu kỹ về đối tượng người dùng. Dẫn đến khi dự án kết thúc và có sản phầm đầu ra, nó không nhận được sự ủng hộ từ phía người dùng.</w:t>
+      </w:r>
     </w:p>
     <w:p>
       <w:pPr>
@@ -7698,6 +7707,13 @@
         </w:rPr>
         <w:t>Xác suất xảy ra</w:t>
       </w:r>
+      <w:r>
+        <w:rPr>
+          <w:i/>
+          <w:iCs/>
+        </w:rPr>
+        <w:t>: 30%</w:t>
+      </w:r>
     </w:p>
     <w:p>
       <w:pPr>
@@ -7718,6 +7734,13 @@
         </w:rPr>
         <w:t>Mức độ thiệt hại</w:t>
       </w:r>
+      <w:r>
+        <w:rPr>
+          <w:i/>
+          <w:iCs/>
+        </w:rPr>
+        <w:t>: Công ty sẽ bị thua lỗ vì đầu tư quá nhiều thời gian và tiền bạc vào dự án. Dự án bị bỏ xó vì không còn đủ nguồn lực để duy trì.</w:t>
+      </w:r>
     </w:p>
     <w:p>
       <w:pPr>
@@ -7738,16 +7761,38 @@
         </w:rPr>
         <w:t>Giải pháp xử lý</w:t>
       </w:r>
+      <w:r>
+        <w:rPr>
+          <w:i/>
+          <w:iCs/>
+        </w:rPr>
+        <w:t xml:space="preserve">: Xác định đối tượng người dùng ngay từ khi khởi tạo dự án. Cần thực hiện các khảo sát </w:t>
+      </w:r>
+      <w:r>
+        <w:rPr>
+          <w:i/>
+          <w:iCs/>
+        </w:rPr>
+        <w:t xml:space="preserve">để hiểu được rõ nhu cầu từ người dùng, không nên thực hiện dự án khi tập </w:t>
+      </w:r>
+      <w:r>
+        <w:rPr>
+          <w:i/>
+          <w:iCs/>
+        </w:rPr>
+        <w:lastRenderedPageBreak/>
+        <w:t>người dùng quá nhỏ, rơi vào thị trường ngách, hoặc có quá nhiều đối thủ lớn cạnh tranh trong cùng lĩnh vực. Từ đó khởi tạo dự án một cách chính xác.</w:t>
+      </w:r>
     </w:p>
     <w:p>
       <w:pPr>
         <w:pStyle w:val="u3"/>
       </w:pPr>
-      <w:bookmarkStart w:id="18" w:name="_Toc90500055"/>
+      <w:bookmarkStart w:id="17" w:name="_Toc90500055"/>
       <w:r>
         <w:t>Rủi ro</w:t>
       </w:r>
-      <w:bookmarkEnd w:id="18"/>
+      <w:bookmarkEnd w:id="17"/>
       <w:r>
         <w:t xml:space="preserve"> </w:t>
       </w:r>
@@ -7789,7 +7834,6 @@
           <w:i/>
           <w:iCs/>
         </w:rPr>
-        <w:lastRenderedPageBreak/>
         <w:t>Mô tả rủi ro:</w:t>
       </w:r>
     </w:p>
@@ -7857,10 +7901,102 @@
       <w:pPr>
         <w:pStyle w:val="u1"/>
       </w:pPr>
-      <w:bookmarkStart w:id="19" w:name="_Toc90500056"/>
+      <w:bookmarkStart w:id="18" w:name="_Toc90500056"/>
       <w:r>
         <w:t>Ước lượng giá thành</w:t>
       </w:r>
+      <w:bookmarkEnd w:id="18"/>
+    </w:p>
+    <w:p>
+      <w:pPr>
+        <w:rPr>
+          <w:i/>
+        </w:rPr>
+      </w:pPr>
+      <w:r>
+        <w:rPr>
+          <w:i/>
+        </w:rPr>
+        <w:t>Giả định rằng nhóm tải về mã nguồn mở này</w:t>
+      </w:r>
+      <w:r>
+        <w:rPr>
+          <w:i/>
+        </w:rPr>
+        <w:t>, tìm hiểu</w:t>
+      </w:r>
+      <w:r>
+        <w:rPr>
+          <w:i/>
+        </w:rPr>
+        <w:t xml:space="preserve"> và đem </w:t>
+      </w:r>
+      <w:r>
+        <w:rPr>
+          <w:i/>
+        </w:rPr>
+        <w:t>bán luôn cho người sử dụng</w:t>
+      </w:r>
+    </w:p>
+    <w:p>
+      <w:pPr>
+        <w:rPr>
+          <w:i/>
+        </w:rPr>
+      </w:pPr>
+      <w:r>
+        <w:rPr>
+          <w:i/>
+        </w:rPr>
+        <w:t xml:space="preserve">Chi phí </w:t>
+      </w:r>
+      <w:r>
+        <w:rPr>
+          <w:i/>
+        </w:rPr>
+        <w:t>phát triển  +  Chi phí kiểm thử</w:t>
+      </w:r>
+    </w:p>
+    <w:p>
+      <w:pPr>
+        <w:rPr>
+          <w:i/>
+        </w:rPr>
+      </w:pPr>
+      <w:r>
+        <w:rPr>
+          <w:i/>
+        </w:rPr>
+        <w:t>Chi phí vận hành</w:t>
+      </w:r>
+      <w:r>
+        <w:rPr>
+          <w:i/>
+        </w:rPr>
+        <w:t>, quản lý, hành chính</w:t>
+      </w:r>
+    </w:p>
+    <w:p>
+      <w:pPr>
+        <w:rPr>
+          <w:i/>
+        </w:rPr>
+      </w:pPr>
+      <w:r>
+        <w:rPr>
+          <w:i/>
+        </w:rPr>
+        <w:t>Chi phí kính doanh, quảng cáo, tiếp thị</w:t>
+      </w:r>
+    </w:p>
+    <w:p>
+      <w:pPr>
+        <w:pStyle w:val="u1"/>
+      </w:pPr>
+      <w:bookmarkStart w:id="19" w:name="_Toc90500057"/>
+      <w:r>
+        <w:t>Ước lượng chất lượng</w:t>
+      </w:r>
       <w:bookmarkEnd w:id="19"/>
     </w:p>
     <w:p>
@@ -7873,196 +8009,104 @@
         <w:rPr>
           <w:i/>
         </w:rPr>
-        <w:t>Giả định rằng nhóm tải về mã nguồn mở này</w:t>
-      </w:r>
-      <w:r>
-        <w:rPr>
-          <w:i/>
-        </w:rPr>
-        <w:t>, tìm hiểu</w:t>
-      </w:r>
-      <w:r>
-        <w:rPr>
-          <w:i/>
-        </w:rPr>
-        <w:t xml:space="preserve"> và đem </w:t>
-      </w:r>
-      <w:r>
-        <w:rPr>
-          <w:i/>
-        </w:rPr>
-        <w:t>bán luôn cho người sử dụng</w:t>
-      </w:r>
-    </w:p>
-    <w:p>
-      <w:pPr>
-        <w:rPr>
-          <w:i/>
-        </w:rPr>
-      </w:pPr>
-      <w:r>
-        <w:rPr>
-          <w:i/>
-        </w:rPr>
-        <w:t xml:space="preserve">Chi phí </w:t>
-      </w:r>
-      <w:r>
-        <w:rPr>
-          <w:i/>
-        </w:rPr>
-        <w:t>phát triển  +  Chi phí kiểm thử</w:t>
-      </w:r>
-    </w:p>
-    <w:p>
-      <w:pPr>
-        <w:rPr>
-          <w:i/>
-        </w:rPr>
-      </w:pPr>
-      <w:r>
-        <w:rPr>
-          <w:i/>
-        </w:rPr>
-        <w:t>Chi phí vận hành</w:t>
-      </w:r>
-      <w:r>
-        <w:rPr>
-          <w:i/>
-        </w:rPr>
-        <w:t>, quản lý, hành chính</w:t>
-      </w:r>
-    </w:p>
-    <w:p>
-      <w:pPr>
-        <w:rPr>
-          <w:i/>
-        </w:rPr>
-      </w:pPr>
-      <w:r>
-        <w:rPr>
-          <w:i/>
-        </w:rPr>
-        <w:t>Chi phí kính doanh, quảng cáo, tiếp thị</w:t>
+        <w:t>Ước lượng số dòng code</w:t>
+      </w:r>
+    </w:p>
+    <w:p>
+      <w:pPr>
+        <w:rPr>
+          <w:i/>
+        </w:rPr>
+      </w:pPr>
+      <w:r>
+        <w:rPr>
+          <w:i/>
+        </w:rPr>
+        <w:t xml:space="preserve">Ước lượng số testcase </w:t>
+      </w:r>
+    </w:p>
+    <w:p>
+      <w:pPr>
+        <w:rPr>
+          <w:i/>
+          <w:lang w:val="fr-FR"/>
+        </w:rPr>
+      </w:pPr>
+      <w:r>
+        <w:rPr>
+          <w:i/>
+          <w:lang w:val="fr-FR"/>
+        </w:rPr>
+        <w:t>Qui định số dòng comme</w:t>
+      </w:r>
+      <w:r>
+        <w:rPr>
+          <w:i/>
+          <w:lang w:val="fr-FR"/>
+        </w:rPr>
+        <w:t>nt trên mỗi K</w:t>
+      </w:r>
+      <w:r>
+        <w:rPr>
+          <w:i/>
+          <w:lang w:val="fr-FR"/>
+        </w:rPr>
+        <w:t>l</w:t>
+      </w:r>
+      <w:r>
+        <w:rPr>
+          <w:i/>
+          <w:lang w:val="fr-FR"/>
+        </w:rPr>
+        <w:t>oc</w:t>
+      </w:r>
+    </w:p>
+    <w:p>
+      <w:pPr>
+        <w:rPr>
+          <w:i/>
+          <w:lang w:val="fr-FR"/>
+        </w:rPr>
+      </w:pPr>
+      <w:r>
+        <w:rPr>
+          <w:i/>
+          <w:lang w:val="fr-FR"/>
+        </w:rPr>
+        <w:t>Qui định về số unit test, au</w:t>
+      </w:r>
+      <w:r>
+        <w:rPr>
+          <w:i/>
+          <w:lang w:val="fr-FR"/>
+        </w:rPr>
+        <w:t>tomation test</w:t>
       </w:r>
     </w:p>
     <w:p>
       <w:pPr>
         <w:pStyle w:val="u1"/>
       </w:pPr>
-      <w:bookmarkStart w:id="20" w:name="_Toc90500057"/>
-      <w:r>
-        <w:t>Ước lượng chất lượng</w:t>
+      <w:bookmarkStart w:id="20" w:name="_Toc90500058"/>
+      <w:r>
+        <w:t>Đóng dự án</w:t>
       </w:r>
       <w:bookmarkEnd w:id="20"/>
     </w:p>
     <w:p>
-      <w:pPr>
-        <w:rPr>
-          <w:i/>
-        </w:rPr>
-      </w:pPr>
-      <w:r>
-        <w:rPr>
-          <w:i/>
-        </w:rPr>
-        <w:t>Ước lượng số dòng code</w:t>
-      </w:r>
-    </w:p>
-    <w:p>
-      <w:pPr>
-        <w:rPr>
-          <w:i/>
-        </w:rPr>
-      </w:pPr>
-      <w:r>
-        <w:rPr>
-          <w:i/>
-        </w:rPr>
-        <w:t xml:space="preserve">Ước lượng số testcase </w:t>
-      </w:r>
-    </w:p>
-    <w:p>
-      <w:pPr>
-        <w:rPr>
-          <w:i/>
-          <w:lang w:val="fr-FR"/>
-        </w:rPr>
-      </w:pPr>
-      <w:r>
-        <w:rPr>
-          <w:i/>
-          <w:lang w:val="fr-FR"/>
-        </w:rPr>
-        <w:t>Qui định số dòng comme</w:t>
-      </w:r>
-      <w:r>
-        <w:rPr>
-          <w:i/>
-          <w:lang w:val="fr-FR"/>
-        </w:rPr>
-        <w:t>nt trên mỗi K</w:t>
-      </w:r>
-      <w:r>
-        <w:rPr>
-          <w:i/>
-          <w:lang w:val="fr-FR"/>
-        </w:rPr>
-        <w:t>l</w:t>
-      </w:r>
-      <w:r>
-        <w:rPr>
-          <w:i/>
-          <w:lang w:val="fr-FR"/>
-        </w:rPr>
-        <w:t>oc</w:t>
-      </w:r>
-    </w:p>
-    <w:p>
-      <w:pPr>
-        <w:rPr>
-          <w:i/>
-          <w:lang w:val="fr-FR"/>
-        </w:rPr>
-      </w:pPr>
-      <w:r>
-        <w:rPr>
-          <w:i/>
-          <w:lang w:val="fr-FR"/>
-        </w:rPr>
-        <w:t>Qui định về số unit test, au</w:t>
-      </w:r>
-      <w:r>
-        <w:rPr>
-          <w:i/>
-          <w:lang w:val="fr-FR"/>
-        </w:rPr>
-        <w:t>tomation test</w:t>
-      </w:r>
-    </w:p>
-    <w:p>
-      <w:pPr>
-        <w:pStyle w:val="u1"/>
-      </w:pPr>
-      <w:bookmarkStart w:id="21" w:name="_Toc90500058"/>
-      <w:r>
-        <w:t>Đóng dự án</w:t>
+      <w:r>
+        <w:t>Thực hiện các thống kê</w:t>
+      </w:r>
+    </w:p>
+    <w:p>
+      <w:pPr>
+        <w:pStyle w:val="u2"/>
+      </w:pPr>
+      <w:bookmarkStart w:id="21" w:name="_Toc90500059"/>
+      <w:r>
+        <w:t>Quản lý mã nguồn</w:t>
       </w:r>
       <w:bookmarkEnd w:id="21"/>
-    </w:p>
-    <w:p>
-      <w:r>
-        <w:t>Thực hiện các thống kê</w:t>
-      </w:r>
-    </w:p>
-    <w:p>
-      <w:pPr>
-        <w:pStyle w:val="u2"/>
-      </w:pPr>
-      <w:bookmarkStart w:id="22" w:name="_Toc90500059"/>
-      <w:r>
-        <w:t>Quản lý mã nguồn</w:t>
-      </w:r>
-      <w:bookmarkEnd w:id="22"/>
     </w:p>
     <w:p>
       <w:r>
@@ -8169,11 +8213,11 @@
       <w:pPr>
         <w:pStyle w:val="u2"/>
       </w:pPr>
-      <w:bookmarkStart w:id="23" w:name="_Toc90500060"/>
+      <w:bookmarkStart w:id="22" w:name="_Toc90500060"/>
       <w:r>
         <w:t>Quản lý công việc</w:t>
       </w:r>
-      <w:bookmarkEnd w:id="23"/>
+      <w:bookmarkEnd w:id="22"/>
     </w:p>
     <w:p>
       <w:r>
@@ -8238,14 +8282,15 @@
           <w:lang w:eastAsia="en-US" w:bidi="ar-SA"/>
         </w:rPr>
       </w:pPr>
-      <w:bookmarkStart w:id="24" w:name="_Toc90500061"/>
+      <w:bookmarkStart w:id="23" w:name="_Toc90500061"/>
       <w:r>
         <w:rPr>
           <w:lang w:eastAsia="en-US" w:bidi="ar-SA"/>
         </w:rPr>
+        <w:lastRenderedPageBreak/>
         <w:t>Danh mục tài liệu liên quan</w:t>
       </w:r>
-      <w:bookmarkEnd w:id="24"/>
+      <w:bookmarkEnd w:id="23"/>
     </w:p>
     <w:p>
       <w:pPr>

</xml_diff>

<commit_message>
add rui ro 5
</commit_message>
<xml_diff>
--- a/report_QLDA_nhom5.docx
+++ b/report_QLDA_nhom5.docx
@@ -7788,11 +7788,9 @@
       <w:pPr>
         <w:pStyle w:val="u3"/>
       </w:pPr>
-      <w:bookmarkStart w:id="17" w:name="_Toc90500055"/>
-      <w:r>
-        <w:t>Rủi ro</w:t>
-      </w:r>
-      <w:bookmarkEnd w:id="17"/>
+      <w:r>
+        <w:t xml:space="preserve"> Khách hàng thay đổi yêu cầu về dự án</w:t>
+      </w:r>
       <w:r>
         <w:t xml:space="preserve"> </w:t>
       </w:r>
@@ -7816,6 +7814,13 @@
         </w:rPr>
         <w:t xml:space="preserve">Tên rủi ro: </w:t>
       </w:r>
+      <w:r>
+        <w:rPr>
+          <w:i/>
+          <w:iCs/>
+        </w:rPr>
+        <w:t>Khách hàng thay đổi yêu cầu về dự án</w:t>
+      </w:r>
     </w:p>
     <w:p>
       <w:pPr>
@@ -7836,6 +7841,13 @@
         </w:rPr>
         <w:t>Mô tả rủi ro:</w:t>
       </w:r>
+      <w:r>
+        <w:rPr>
+          <w:i/>
+          <w:iCs/>
+        </w:rPr>
+        <w:t xml:space="preserve"> Khi dự án đã bắt đầu được một thời gian, dự án đang được thực hiện, thì khách hàng đột ngột thay đổi yêu cầu về dự án. Yêu cầu này có thể ảnh hưởng ít hoặc nhiều tới phần dự án đã thực hiện hiện tại.</w:t>
+      </w:r>
     </w:p>
     <w:p>
       <w:pPr>
@@ -7856,6 +7868,13 @@
         </w:rPr>
         <w:t>Xác suất xảy ra</w:t>
       </w:r>
+      <w:r>
+        <w:rPr>
+          <w:i/>
+          <w:iCs/>
+        </w:rPr>
+        <w:t>: 50%</w:t>
+      </w:r>
     </w:p>
     <w:p>
       <w:pPr>
@@ -7876,6 +7895,20 @@
         </w:rPr>
         <w:t>Mức độ thiệt hại</w:t>
       </w:r>
+      <w:r>
+        <w:rPr>
+          <w:i/>
+          <w:iCs/>
+        </w:rPr>
+        <w:t xml:space="preserve">: Nếu yêu cầu mới của khách hàng không thay đổi nhiều với dự án ban đầu, </w:t>
+      </w:r>
+      <w:r>
+        <w:rPr>
+          <w:i/>
+          <w:iCs/>
+        </w:rPr>
+        <w:t xml:space="preserve">lập trình viên sẽ mất thêm thời gian làm và kiểm thử dự án. Còn nếu yêu cầu thay đổi quá nhiều với dự án ban đầu, ví dụ như thay đổi luồng logic, thì có thể dự án sẽ phải làm lại từ đầu, gây tốn tài nguyên và nguồn lực. </w:t>
+      </w:r>
     </w:p>
     <w:p>
       <w:pPr>
@@ -7896,15 +7929,114 @@
         </w:rPr>
         <w:t>Giải pháp xử lý</w:t>
       </w:r>
+      <w:r>
+        <w:rPr>
+          <w:i/>
+          <w:iCs/>
+        </w:rPr>
+        <w:t>: Nếu yêu cầu của khách hàng không thay đổi nhiều với ban đầu, nên tư vấn khách hàng không nên có yêu cầu này. Còn nếu yêu cầu thay đổi quá nhiều, và khách hàng vẫn kiên quyết thực hiện, cần có báo giá mới phù hợp hơn với yêu cầu đó cho phía khách hàng.</w:t>
+      </w:r>
     </w:p>
     <w:p>
       <w:pPr>
         <w:pStyle w:val="u1"/>
       </w:pPr>
-      <w:bookmarkStart w:id="18" w:name="_Toc90500056"/>
+      <w:bookmarkStart w:id="17" w:name="_Toc90500056"/>
       <w:r>
         <w:t>Ước lượng giá thành</w:t>
       </w:r>
+      <w:bookmarkEnd w:id="17"/>
+    </w:p>
+    <w:p>
+      <w:pPr>
+        <w:rPr>
+          <w:i/>
+        </w:rPr>
+      </w:pPr>
+      <w:r>
+        <w:rPr>
+          <w:i/>
+        </w:rPr>
+        <w:t>Giả định rằng nhóm tải về mã nguồn mở này</w:t>
+      </w:r>
+      <w:r>
+        <w:rPr>
+          <w:i/>
+        </w:rPr>
+        <w:t>, tìm hiểu</w:t>
+      </w:r>
+      <w:r>
+        <w:rPr>
+          <w:i/>
+        </w:rPr>
+        <w:t xml:space="preserve"> và đem </w:t>
+      </w:r>
+      <w:r>
+        <w:rPr>
+          <w:i/>
+        </w:rPr>
+        <w:t>bán luôn cho người sử dụng</w:t>
+      </w:r>
+    </w:p>
+    <w:p>
+      <w:pPr>
+        <w:rPr>
+          <w:i/>
+        </w:rPr>
+      </w:pPr>
+      <w:r>
+        <w:rPr>
+          <w:i/>
+        </w:rPr>
+        <w:t xml:space="preserve">Chi phí </w:t>
+      </w:r>
+      <w:r>
+        <w:rPr>
+          <w:i/>
+        </w:rPr>
+        <w:t>phát triển  +  Chi phí kiểm thử</w:t>
+      </w:r>
+    </w:p>
+    <w:p>
+      <w:pPr>
+        <w:rPr>
+          <w:i/>
+        </w:rPr>
+      </w:pPr>
+      <w:r>
+        <w:rPr>
+          <w:i/>
+        </w:rPr>
+        <w:t>Chi phí vận hành</w:t>
+      </w:r>
+      <w:r>
+        <w:rPr>
+          <w:i/>
+        </w:rPr>
+        <w:t>, quản lý, hành chính</w:t>
+      </w:r>
+    </w:p>
+    <w:p>
+      <w:pPr>
+        <w:rPr>
+          <w:i/>
+        </w:rPr>
+      </w:pPr>
+      <w:r>
+        <w:rPr>
+          <w:i/>
+        </w:rPr>
+        <w:t>Chi phí kính doanh, quảng cáo, tiếp thị</w:t>
+      </w:r>
+    </w:p>
+    <w:p>
+      <w:pPr>
+        <w:pStyle w:val="u1"/>
+      </w:pPr>
+      <w:bookmarkStart w:id="18" w:name="_Toc90500057"/>
+      <w:r>
+        <w:t>Ước lượng chất lượng</w:t>
+      </w:r>
       <w:bookmarkEnd w:id="18"/>
     </w:p>
     <w:p>
@@ -7917,196 +8049,104 @@
         <w:rPr>
           <w:i/>
         </w:rPr>
-        <w:t>Giả định rằng nhóm tải về mã nguồn mở này</w:t>
-      </w:r>
-      <w:r>
-        <w:rPr>
-          <w:i/>
-        </w:rPr>
-        <w:t>, tìm hiểu</w:t>
-      </w:r>
-      <w:r>
-        <w:rPr>
-          <w:i/>
-        </w:rPr>
-        <w:t xml:space="preserve"> và đem </w:t>
-      </w:r>
-      <w:r>
-        <w:rPr>
-          <w:i/>
-        </w:rPr>
-        <w:t>bán luôn cho người sử dụng</w:t>
-      </w:r>
-    </w:p>
-    <w:p>
-      <w:pPr>
-        <w:rPr>
-          <w:i/>
-        </w:rPr>
-      </w:pPr>
-      <w:r>
-        <w:rPr>
-          <w:i/>
-        </w:rPr>
-        <w:t xml:space="preserve">Chi phí </w:t>
-      </w:r>
-      <w:r>
-        <w:rPr>
-          <w:i/>
-        </w:rPr>
-        <w:t>phát triển  +  Chi phí kiểm thử</w:t>
-      </w:r>
-    </w:p>
-    <w:p>
-      <w:pPr>
-        <w:rPr>
-          <w:i/>
-        </w:rPr>
-      </w:pPr>
-      <w:r>
-        <w:rPr>
-          <w:i/>
-        </w:rPr>
-        <w:t>Chi phí vận hành</w:t>
-      </w:r>
-      <w:r>
-        <w:rPr>
-          <w:i/>
-        </w:rPr>
-        <w:t>, quản lý, hành chính</w:t>
-      </w:r>
-    </w:p>
-    <w:p>
-      <w:pPr>
-        <w:rPr>
-          <w:i/>
-        </w:rPr>
-      </w:pPr>
-      <w:r>
-        <w:rPr>
-          <w:i/>
-        </w:rPr>
-        <w:t>Chi phí kính doanh, quảng cáo, tiếp thị</w:t>
+        <w:t>Ước lượng số dòng code</w:t>
+      </w:r>
+    </w:p>
+    <w:p>
+      <w:pPr>
+        <w:rPr>
+          <w:i/>
+        </w:rPr>
+      </w:pPr>
+      <w:r>
+        <w:rPr>
+          <w:i/>
+        </w:rPr>
+        <w:t xml:space="preserve">Ước lượng số testcase </w:t>
+      </w:r>
+    </w:p>
+    <w:p>
+      <w:pPr>
+        <w:rPr>
+          <w:i/>
+          <w:lang w:val="fr-FR"/>
+        </w:rPr>
+      </w:pPr>
+      <w:r>
+        <w:rPr>
+          <w:i/>
+          <w:lang w:val="fr-FR"/>
+        </w:rPr>
+        <w:t>Qui định số dòng comme</w:t>
+      </w:r>
+      <w:r>
+        <w:rPr>
+          <w:i/>
+          <w:lang w:val="fr-FR"/>
+        </w:rPr>
+        <w:t>nt trên mỗi K</w:t>
+      </w:r>
+      <w:r>
+        <w:rPr>
+          <w:i/>
+          <w:lang w:val="fr-FR"/>
+        </w:rPr>
+        <w:t>l</w:t>
+      </w:r>
+      <w:r>
+        <w:rPr>
+          <w:i/>
+          <w:lang w:val="fr-FR"/>
+        </w:rPr>
+        <w:t>oc</w:t>
+      </w:r>
+    </w:p>
+    <w:p>
+      <w:pPr>
+        <w:rPr>
+          <w:i/>
+          <w:lang w:val="fr-FR"/>
+        </w:rPr>
+      </w:pPr>
+      <w:r>
+        <w:rPr>
+          <w:i/>
+          <w:lang w:val="fr-FR"/>
+        </w:rPr>
+        <w:t>Qui định về số unit test, au</w:t>
+      </w:r>
+      <w:r>
+        <w:rPr>
+          <w:i/>
+          <w:lang w:val="fr-FR"/>
+        </w:rPr>
+        <w:t>tomation test</w:t>
       </w:r>
     </w:p>
     <w:p>
       <w:pPr>
         <w:pStyle w:val="u1"/>
       </w:pPr>
-      <w:bookmarkStart w:id="19" w:name="_Toc90500057"/>
-      <w:r>
-        <w:t>Ước lượng chất lượng</w:t>
+      <w:bookmarkStart w:id="19" w:name="_Toc90500058"/>
+      <w:r>
+        <w:t>Đóng dự án</w:t>
       </w:r>
       <w:bookmarkEnd w:id="19"/>
     </w:p>
     <w:p>
-      <w:pPr>
-        <w:rPr>
-          <w:i/>
-        </w:rPr>
-      </w:pPr>
-      <w:r>
-        <w:rPr>
-          <w:i/>
-        </w:rPr>
-        <w:t>Ước lượng số dòng code</w:t>
-      </w:r>
-    </w:p>
-    <w:p>
-      <w:pPr>
-        <w:rPr>
-          <w:i/>
-        </w:rPr>
-      </w:pPr>
-      <w:r>
-        <w:rPr>
-          <w:i/>
-        </w:rPr>
-        <w:t xml:space="preserve">Ước lượng số testcase </w:t>
-      </w:r>
-    </w:p>
-    <w:p>
-      <w:pPr>
-        <w:rPr>
-          <w:i/>
-          <w:lang w:val="fr-FR"/>
-        </w:rPr>
-      </w:pPr>
-      <w:r>
-        <w:rPr>
-          <w:i/>
-          <w:lang w:val="fr-FR"/>
-        </w:rPr>
-        <w:t>Qui định số dòng comme</w:t>
-      </w:r>
-      <w:r>
-        <w:rPr>
-          <w:i/>
-          <w:lang w:val="fr-FR"/>
-        </w:rPr>
-        <w:t>nt trên mỗi K</w:t>
-      </w:r>
-      <w:r>
-        <w:rPr>
-          <w:i/>
-          <w:lang w:val="fr-FR"/>
-        </w:rPr>
-        <w:t>l</w:t>
-      </w:r>
-      <w:r>
-        <w:rPr>
-          <w:i/>
-          <w:lang w:val="fr-FR"/>
-        </w:rPr>
-        <w:t>oc</w:t>
-      </w:r>
-    </w:p>
-    <w:p>
-      <w:pPr>
-        <w:rPr>
-          <w:i/>
-          <w:lang w:val="fr-FR"/>
-        </w:rPr>
-      </w:pPr>
-      <w:r>
-        <w:rPr>
-          <w:i/>
-          <w:lang w:val="fr-FR"/>
-        </w:rPr>
-        <w:t>Qui định về số unit test, au</w:t>
-      </w:r>
-      <w:r>
-        <w:rPr>
-          <w:i/>
-          <w:lang w:val="fr-FR"/>
-        </w:rPr>
-        <w:t>tomation test</w:t>
-      </w:r>
-    </w:p>
-    <w:p>
-      <w:pPr>
-        <w:pStyle w:val="u1"/>
-      </w:pPr>
-      <w:bookmarkStart w:id="20" w:name="_Toc90500058"/>
-      <w:r>
-        <w:t>Đóng dự án</w:t>
+      <w:r>
+        <w:t>Thực hiện các thống kê</w:t>
+      </w:r>
+    </w:p>
+    <w:p>
+      <w:pPr>
+        <w:pStyle w:val="u2"/>
+      </w:pPr>
+      <w:bookmarkStart w:id="20" w:name="_Toc90500059"/>
+      <w:r>
+        <w:t>Quản lý mã nguồn</w:t>
       </w:r>
       <w:bookmarkEnd w:id="20"/>
-    </w:p>
-    <w:p>
-      <w:r>
-        <w:t>Thực hiện các thống kê</w:t>
-      </w:r>
-    </w:p>
-    <w:p>
-      <w:pPr>
-        <w:pStyle w:val="u2"/>
-      </w:pPr>
-      <w:bookmarkStart w:id="21" w:name="_Toc90500059"/>
-      <w:r>
-        <w:t>Quản lý mã nguồn</w:t>
-      </w:r>
-      <w:bookmarkEnd w:id="21"/>
     </w:p>
     <w:p>
       <w:r>
@@ -8203,6 +8243,7 @@
         </w:numPr>
       </w:pPr>
       <w:r>
+        <w:lastRenderedPageBreak/>
         <w:t>Số dòng lệnh của dự</w:t>
       </w:r>
       <w:r>
@@ -8213,11 +8254,11 @@
       <w:pPr>
         <w:pStyle w:val="u2"/>
       </w:pPr>
-      <w:bookmarkStart w:id="22" w:name="_Toc90500060"/>
+      <w:bookmarkStart w:id="21" w:name="_Toc90500060"/>
       <w:r>
         <w:t>Quản lý công việc</w:t>
       </w:r>
-      <w:bookmarkEnd w:id="22"/>
+      <w:bookmarkEnd w:id="21"/>
     </w:p>
     <w:p>
       <w:r>
@@ -8282,15 +8323,14 @@
           <w:lang w:eastAsia="en-US" w:bidi="ar-SA"/>
         </w:rPr>
       </w:pPr>
-      <w:bookmarkStart w:id="23" w:name="_Toc90500061"/>
+      <w:bookmarkStart w:id="22" w:name="_Toc90500061"/>
       <w:r>
         <w:rPr>
           <w:lang w:eastAsia="en-US" w:bidi="ar-SA"/>
         </w:rPr>
-        <w:lastRenderedPageBreak/>
         <w:t>Danh mục tài liệu liên quan</w:t>
       </w:r>
-      <w:bookmarkEnd w:id="23"/>
+      <w:bookmarkEnd w:id="22"/>
     </w:p>
     <w:p>
       <w:pPr>

</xml_diff>

<commit_message>
update version + minor fix
</commit_message>
<xml_diff>
--- a/report_QLDA_nhom5.docx
+++ b/report_QLDA_nhom5.docx
@@ -3572,7 +3572,11 @@
             <w:cnfStyle w:val="001000000000" w:firstRow="0" w:lastRow="0" w:firstColumn="1" w:lastColumn="0" w:oddVBand="0" w:evenVBand="0" w:oddHBand="0" w:evenHBand="0" w:firstRowFirstColumn="0" w:firstRowLastColumn="0" w:lastRowFirstColumn="0" w:lastRowLastColumn="0"/>
             <w:tcW w:w="1495" w:type="dxa"/>
           </w:tcPr>
-          <w:p/>
+          <w:p>
+            <w:r>
+              <w:t>09/01/2022</w:t>
+            </w:r>
+          </w:p>
         </w:tc>
         <w:tc>
           <w:tcPr>
@@ -3582,6 +3586,9 @@
             <w:pPr>
               <w:cnfStyle w:val="000000000000" w:firstRow="0" w:lastRow="0" w:firstColumn="0" w:lastColumn="0" w:oddVBand="0" w:evenVBand="0" w:oddHBand="0" w:evenHBand="0" w:firstRowFirstColumn="0" w:firstRowLastColumn="0" w:lastRowFirstColumn="0" w:lastRowLastColumn="0"/>
             </w:pPr>
+            <w:r>
+              <w:t>Thêm khảo sát dự án</w:t>
+            </w:r>
           </w:p>
         </w:tc>
         <w:tc>
@@ -3592,6 +3599,9 @@
             <w:pPr>
               <w:cnfStyle w:val="000000000000" w:firstRow="0" w:lastRow="0" w:firstColumn="0" w:lastColumn="0" w:oddVBand="0" w:evenVBand="0" w:oddHBand="0" w:evenHBand="0" w:firstRowFirstColumn="0" w:firstRowLastColumn="0" w:lastRowFirstColumn="0" w:lastRowLastColumn="0"/>
             </w:pPr>
+            <w:r>
+              <w:t>0.02</w:t>
+            </w:r>
           </w:p>
         </w:tc>
         <w:tc>
@@ -3602,6 +3612,9 @@
             <w:pPr>
               <w:cnfStyle w:val="000000000000" w:firstRow="0" w:lastRow="0" w:firstColumn="0" w:lastColumn="0" w:oddVBand="0" w:evenVBand="0" w:oddHBand="0" w:evenHBand="0" w:firstRowFirstColumn="0" w:firstRowLastColumn="0" w:lastRowFirstColumn="0" w:lastRowLastColumn="0"/>
             </w:pPr>
+            <w:r>
+              <w:t>Nguyễn Nam Anh</w:t>
+            </w:r>
           </w:p>
         </w:tc>
         <w:tc>
@@ -3624,7 +3637,11 @@
             <w:cnfStyle w:val="001000000000" w:firstRow="0" w:lastRow="0" w:firstColumn="1" w:lastColumn="0" w:oddVBand="0" w:evenVBand="0" w:oddHBand="0" w:evenHBand="0" w:firstRowFirstColumn="0" w:firstRowLastColumn="0" w:lastRowFirstColumn="0" w:lastRowLastColumn="0"/>
             <w:tcW w:w="1495" w:type="dxa"/>
           </w:tcPr>
-          <w:p/>
+          <w:p>
+            <w:r>
+              <w:t>09/01/2022</w:t>
+            </w:r>
+          </w:p>
         </w:tc>
         <w:tc>
           <w:tcPr>
@@ -3634,6 +3651,9 @@
             <w:pPr>
               <w:cnfStyle w:val="000000000000" w:firstRow="0" w:lastRow="0" w:firstColumn="0" w:lastColumn="0" w:oddVBand="0" w:evenVBand="0" w:oddHBand="0" w:evenHBand="0" w:firstRowFirstColumn="0" w:firstRowLastColumn="0" w:lastRowFirstColumn="0" w:lastRowLastColumn="0"/>
             </w:pPr>
+            <w:r>
+              <w:t>Thêm ước lượng rủi ro</w:t>
+            </w:r>
           </w:p>
         </w:tc>
         <w:tc>
@@ -3644,6 +3664,9 @@
             <w:pPr>
               <w:cnfStyle w:val="000000000000" w:firstRow="0" w:lastRow="0" w:firstColumn="0" w:lastColumn="0" w:oddVBand="0" w:evenVBand="0" w:oddHBand="0" w:evenHBand="0" w:firstRowFirstColumn="0" w:firstRowLastColumn="0" w:lastRowFirstColumn="0" w:lastRowLastColumn="0"/>
             </w:pPr>
+            <w:r>
+              <w:t>0.0.3</w:t>
+            </w:r>
           </w:p>
         </w:tc>
         <w:tc>
@@ -3654,6 +3677,9 @@
             <w:pPr>
               <w:cnfStyle w:val="000000000000" w:firstRow="0" w:lastRow="0" w:firstColumn="0" w:lastColumn="0" w:oddVBand="0" w:evenVBand="0" w:oddHBand="0" w:evenHBand="0" w:firstRowFirstColumn="0" w:firstRowLastColumn="0" w:lastRowFirstColumn="0" w:lastRowLastColumn="0"/>
             </w:pPr>
+            <w:r>
+              <w:t>Nguyễn Hoàng Long</w:t>
+            </w:r>
           </w:p>
         </w:tc>
         <w:tc>
@@ -4436,7 +4462,25 @@
           <w:bCs/>
           <w:lang w:eastAsia="en-US" w:bidi="ar-SA"/>
         </w:rPr>
-        <w:t>ABI Game Studio</w:t>
+        <w:t>AB</w:t>
+      </w:r>
+      <w:r>
+        <w:rPr>
+          <w:rFonts w:eastAsia="Times New Roman" w:cs="Tahoma"/>
+          <w:b/>
+          <w:bCs/>
+          <w:lang w:eastAsia="en-US" w:bidi="ar-SA"/>
+        </w:rPr>
+        <w:t>C</w:t>
+      </w:r>
+      <w:r>
+        <w:rPr>
+          <w:rFonts w:eastAsia="Times New Roman" w:cs="Tahoma"/>
+          <w:b/>
+          <w:bCs/>
+          <w:lang w:eastAsia="en-US" w:bidi="ar-SA"/>
+        </w:rPr>
+        <w:t xml:space="preserve"> Game Studio</w:t>
       </w:r>
     </w:p>
     <w:p>
@@ -4475,7 +4519,16 @@
           <w:bCs/>
           <w:lang w:eastAsia="en-US" w:bidi="ar-SA"/>
         </w:rPr>
-        <w:t>Công ty Cổ phần Truyền thông Hùng Cường</w:t>
+        <w:t xml:space="preserve">Công ty Cổ phần Truyền thông </w:t>
+      </w:r>
+      <w:r>
+        <w:rPr>
+          <w:rFonts w:eastAsia="Times New Roman" w:cs="Tahoma"/>
+          <w:b/>
+          <w:bCs/>
+          <w:lang w:eastAsia="en-US" w:bidi="ar-SA"/>
+        </w:rPr>
+        <w:t>ABC</w:t>
       </w:r>
     </w:p>
     <w:p>
@@ -4514,7 +4567,25 @@
           <w:bCs/>
           <w:lang w:eastAsia="en-US" w:bidi="ar-SA"/>
         </w:rPr>
-        <w:t>abigames.com.vn</w:t>
+        <w:t>ab</w:t>
+      </w:r>
+      <w:r>
+        <w:rPr>
+          <w:rFonts w:eastAsia="Times New Roman" w:cs="Tahoma"/>
+          <w:b/>
+          <w:bCs/>
+          <w:lang w:eastAsia="en-US" w:bidi="ar-SA"/>
+        </w:rPr>
+        <w:t>c</w:t>
+      </w:r>
+      <w:r>
+        <w:rPr>
+          <w:rFonts w:eastAsia="Times New Roman" w:cs="Tahoma"/>
+          <w:b/>
+          <w:bCs/>
+          <w:lang w:eastAsia="en-US" w:bidi="ar-SA"/>
+        </w:rPr>
+        <w:t>.com.vn</w:t>
       </w:r>
     </w:p>
     <w:p>
@@ -4555,7 +4626,79 @@
           <w:bCs/>
           <w:lang w:eastAsia="en-US" w:bidi="ar-SA"/>
         </w:rPr>
-        <w:t>Tầng 14, Toà Detech Tower II, số 107 Nguyễn Phong Sắc, Hà Nội</w:t>
+        <w:t xml:space="preserve">Tầng </w:t>
+      </w:r>
+      <w:r>
+        <w:rPr>
+          <w:rFonts w:eastAsia="Times New Roman" w:cs="Tahoma"/>
+          <w:b/>
+          <w:bCs/>
+          <w:lang w:eastAsia="en-US" w:bidi="ar-SA"/>
+        </w:rPr>
+        <w:t>81</w:t>
+      </w:r>
+      <w:r>
+        <w:rPr>
+          <w:rFonts w:eastAsia="Times New Roman" w:cs="Tahoma"/>
+          <w:b/>
+          <w:bCs/>
+          <w:lang w:eastAsia="en-US" w:bidi="ar-SA"/>
+        </w:rPr>
+        <w:t xml:space="preserve">, Toà </w:t>
+      </w:r>
+      <w:r>
+        <w:rPr>
+          <w:rFonts w:eastAsia="Times New Roman" w:cs="Tahoma"/>
+          <w:b/>
+          <w:bCs/>
+          <w:lang w:eastAsia="en-US" w:bidi="ar-SA"/>
+        </w:rPr>
+        <w:t>Landmark 82</w:t>
+      </w:r>
+      <w:r>
+        <w:rPr>
+          <w:rFonts w:eastAsia="Times New Roman" w:cs="Tahoma"/>
+          <w:b/>
+          <w:bCs/>
+          <w:lang w:eastAsia="en-US" w:bidi="ar-SA"/>
+        </w:rPr>
+        <w:t xml:space="preserve">, số </w:t>
+      </w:r>
+      <w:r>
+        <w:rPr>
+          <w:rFonts w:eastAsia="Times New Roman" w:cs="Tahoma"/>
+          <w:b/>
+          <w:bCs/>
+          <w:lang w:eastAsia="en-US" w:bidi="ar-SA"/>
+        </w:rPr>
+        <w:t>83</w:t>
+      </w:r>
+      <w:r>
+        <w:rPr>
+          <w:rFonts w:eastAsia="Times New Roman" w:cs="Tahoma"/>
+          <w:b/>
+          <w:bCs/>
+          <w:lang w:eastAsia="en-US" w:bidi="ar-SA"/>
+        </w:rPr>
+        <w:t xml:space="preserve"> </w:t>
+      </w:r>
+      <w:r>
+        <w:rPr>
+          <w:rFonts w:eastAsia="Times New Roman" w:cs="Tahoma"/>
+          <w:b/>
+          <w:bCs/>
+          <w:lang w:eastAsia="en-US" w:bidi="ar-SA"/>
+        </w:rPr>
+        <w:t>Trần Đại Nghĩa</w:t>
+      </w:r>
+      <w:r>
+        <w:rPr>
+          <w:rFonts w:eastAsia="Times New Roman" w:cs="Tahoma"/>
+          <w:b/>
+          <w:bCs/>
+          <w:lang w:eastAsia="en-US" w:bidi="ar-SA"/>
+        </w:rPr>
+        <w:t>, Hà Nội</w:t>
       </w:r>
     </w:p>
     <w:p>
@@ -4610,7 +4753,25 @@
           <w:bCs/>
           <w:lang w:eastAsia="en-US" w:bidi="ar-SA"/>
         </w:rPr>
-        <w:t>anhnguyenquynh@abigames.com.vn</w:t>
+        <w:t>anhnguyenquynh@</w:t>
+      </w:r>
+      <w:r>
+        <w:rPr>
+          <w:rFonts w:eastAsia="Times New Roman" w:cs="Tahoma"/>
+          <w:b/>
+          <w:bCs/>
+          <w:lang w:eastAsia="en-US" w:bidi="ar-SA"/>
+        </w:rPr>
+        <w:t>abc</w:t>
+      </w:r>
+      <w:r>
+        <w:rPr>
+          <w:rFonts w:eastAsia="Times New Roman" w:cs="Tahoma"/>
+          <w:b/>
+          <w:bCs/>
+          <w:lang w:eastAsia="en-US" w:bidi="ar-SA"/>
+        </w:rPr>
+        <w:t>.com.vn</w:t>
       </w:r>
     </w:p>
     <w:p>
@@ -7037,14 +7198,99 @@
     <w:p>
       <w:pPr>
         <w:rPr>
+          <w:i/>
+          <w:iCs/>
+        </w:rPr>
+      </w:pPr>
+      <w:r>
+        <w:rPr>
+          <w:i/>
+          <w:iCs/>
           <w:lang w:val="vi-VN"/>
         </w:rPr>
-      </w:pPr>
-      <w:r>
-        <w:rPr>
+        <w:t>C</w:t>
+      </w:r>
+      <w:r>
+        <w:rPr>
+          <w:i/>
+          <w:iCs/>
+        </w:rPr>
+        <w:t>hương trình ch</w:t>
+      </w:r>
+      <w:r>
+        <w:rPr>
+          <w:i/>
+          <w:iCs/>
           <w:lang w:val="vi-VN"/>
         </w:rPr>
-        <w:t>Chạy thử nghiệm trên Window thì thành công, chạy thử trên MacOS thì không chạy được, cần nêu lỗi rõ ràng hơn trên MacOS để dễ dàng fix hơn.</w:t>
+        <w:t xml:space="preserve">ạy thử nghiệm </w:t>
+      </w:r>
+      <w:r>
+        <w:rPr>
+          <w:i/>
+          <w:iCs/>
+        </w:rPr>
+        <w:t xml:space="preserve">thành công </w:t>
+      </w:r>
+      <w:r>
+        <w:rPr>
+          <w:i/>
+          <w:iCs/>
+          <w:lang w:val="vi-VN"/>
+        </w:rPr>
+        <w:t xml:space="preserve">trên Window, </w:t>
+      </w:r>
+      <w:r>
+        <w:rPr>
+          <w:i/>
+          <w:iCs/>
+        </w:rPr>
+        <w:t xml:space="preserve">tuy nhiên chương </w:t>
+      </w:r>
+      <w:r>
+        <w:rPr>
+          <w:i/>
+          <w:iCs/>
+          <w:lang w:val="vi-VN"/>
+        </w:rPr>
+        <w:t xml:space="preserve">chạy </w:t>
+      </w:r>
+      <w:r>
+        <w:rPr>
+          <w:i/>
+          <w:iCs/>
+        </w:rPr>
+        <w:t>được</w:t>
+      </w:r>
+      <w:r>
+        <w:rPr>
+          <w:i/>
+          <w:iCs/>
+          <w:lang w:val="vi-VN"/>
+        </w:rPr>
+        <w:t xml:space="preserve"> trên MacO</w:t>
+      </w:r>
+      <w:r>
+        <w:rPr>
+          <w:i/>
+          <w:iCs/>
+        </w:rPr>
+        <w:t>S.</w:t>
+      </w:r>
+      <w:r>
+        <w:rPr>
+          <w:i/>
+          <w:iCs/>
+          <w:lang w:val="vi-VN"/>
+        </w:rPr>
+        <w:t xml:space="preserve"> </w:t>
+      </w:r>
+      <w:r>
+        <w:rPr>
+          <w:i/>
+          <w:iCs/>
+        </w:rPr>
+        <w:t>Đồng thời, chương trình chưa hiện thị rõ ràng các lỗi xảy ra trên MacOS.</w:t>
       </w:r>
     </w:p>
     <w:p>
@@ -7072,9 +7318,46 @@
         <w:rPr>
           <w:i/>
           <w:iCs/>
+        </w:rPr>
+        <w:t>Ứ</w:t>
+      </w:r>
+      <w:r>
+        <w:rPr>
+          <w:i/>
+          <w:iCs/>
           <w:lang w:val="vi-VN"/>
         </w:rPr>
-        <w:t xml:space="preserve">Theo như phỏng đoán, khả năng ứng dụng chỉ được phát triển cho các hệ diều hành chạy Window. Tuy nhiên cần xem xét khả năng phát triển trên nền tảng MacOS cũng như các hệ điều hành nhân Linux khác. </w:t>
+        <w:t xml:space="preserve">ng dụng chỉ được phát triển cho hệ </w:t>
+      </w:r>
+      <w:r>
+        <w:rPr>
+          <w:i/>
+          <w:iCs/>
+        </w:rPr>
+        <w:t>đ</w:t>
+      </w:r>
+      <w:r>
+        <w:rPr>
+          <w:i/>
+          <w:iCs/>
+          <w:lang w:val="vi-VN"/>
+        </w:rPr>
+        <w:t xml:space="preserve">iều hành Window. </w:t>
+      </w:r>
+      <w:r>
+        <w:rPr>
+          <w:i/>
+          <w:iCs/>
+        </w:rPr>
+        <w:t>Vì vậy, c</w:t>
+      </w:r>
+      <w:r>
+        <w:rPr>
+          <w:i/>
+          <w:iCs/>
+          <w:lang w:val="vi-VN"/>
+        </w:rPr>
+        <w:t xml:space="preserve">ần xem xét khả năng phát triển trên nền tảng MacOS cũng như các hệ điều hành nhân Linux khác. </w:t>
       </w:r>
     </w:p>
     <w:p>
@@ -7385,14 +7668,7 @@
           <w:i/>
           <w:iCs/>
         </w:rPr>
-        <w:t>-Mô tả: Khách hàng đưa ra yêu cầu về công nghệ mà công ty chưa từng sử dụng bao giờ. Vì thế, cần có thêm thời gian để tìm hiểu và nắm rõ về công nghệ đó.</w:t>
-      </w:r>
-      <w:r>
-        <w:rPr>
-          <w:i/>
-          <w:iCs/>
-        </w:rPr>
-        <w:t xml:space="preserve"> </w:t>
+        <w:t xml:space="preserve">-Mô tả: Khách hàng đưa ra yêu cầu về công nghệ mà công ty chưa từng sử dụng bao giờ. Vì thế, cần có thêm thời gian để tìm hiểu và nắm rõ về công nghệ đó. </w:t>
       </w:r>
     </w:p>
     <w:p>
@@ -7439,14 +7715,7 @@
           <w:i/>
           <w:iCs/>
         </w:rPr>
-        <w:t>Mức độ thiệt hại: Lập trình viên tham gia dự án sẽ tốn nhiều thời gian để học và nắm rõ về công nghệ, khi gặp lỗi cũng tốn nhiều thời gian hơn để xử lý. Về lâu dài có thể gây ảnh hưởng đến tiến độ của dự án.</w:t>
-      </w:r>
-      <w:r>
-        <w:rPr>
-          <w:i/>
-          <w:iCs/>
-        </w:rPr>
-        <w:t xml:space="preserve"> </w:t>
+        <w:t xml:space="preserve">Mức độ thiệt hại: Lập trình viên tham gia dự án sẽ tốn nhiều thời gian để học và nắm rõ về công nghệ, khi gặp lỗi cũng tốn nhiều thời gian hơn để xử lý. Về lâu dài có thể gây ảnh hưởng đến tiến độ của dự án. </w:t>
       </w:r>
     </w:p>
     <w:p>
@@ -14623,6 +14892,12 @@
 </file>
 
 <file path=customXml/item1.xml><?xml version="1.0" encoding="utf-8"?>
+<p:properties xmlns:p="http://schemas.microsoft.com/office/2006/metadata/properties" xmlns:xsi="http://www.w3.org/2001/XMLSchema-instance" xmlns:pc="http://schemas.microsoft.com/office/infopath/2007/PartnerControls">
+  <documentManagement/>
+</p:properties>
+</file>
+
+<file path=customXml/item2.xml><?xml version="1.0" encoding="utf-8"?>
 <?mso-contentType ?>
 <FormTemplates xmlns="http://schemas.microsoft.com/sharepoint/v3/contenttype/forms">
   <Display>DocumentLibraryForm</Display>
@@ -14631,17 +14906,7 @@
 </FormTemplates>
 </file>
 
-<file path=customXml/item2.xml><?xml version="1.0" encoding="utf-8"?>
-<p:properties xmlns:p="http://schemas.microsoft.com/office/2006/metadata/properties" xmlns:xsi="http://www.w3.org/2001/XMLSchema-instance" xmlns:pc="http://schemas.microsoft.com/office/infopath/2007/PartnerControls">
-  <documentManagement/>
-</p:properties>
-</file>
-
 <file path=customXml/item3.xml><?xml version="1.0" encoding="utf-8"?>
-<b:Sources xmlns:b="http://schemas.openxmlformats.org/officeDocument/2006/bibliography" xmlns="http://schemas.openxmlformats.org/officeDocument/2006/bibliography" SelectedStyle="\APA.XSL" StyleName="APA"/>
-</file>
-
-<file path=customXml/item4.xml><?xml version="1.0" encoding="utf-8"?>
 <ct:contentTypeSchema xmlns:ct="http://schemas.microsoft.com/office/2006/metadata/contentType" xmlns:ma="http://schemas.microsoft.com/office/2006/metadata/properties/metaAttributes" ct:_="" ma:_="" ma:contentTypeName="Document" ma:contentTypeID="0x0101006E1CE1E8EA63AA4999BA5B02EFAC962B" ma:contentTypeVersion="2" ma:contentTypeDescription="Create a new document." ma:contentTypeScope="" ma:versionID="e846130d4a1536bd21985d054a554cda">
   <xsd:schema xmlns:xsd="http://www.w3.org/2001/XMLSchema" xmlns:xs="http://www.w3.org/2001/XMLSchema" xmlns:p="http://schemas.microsoft.com/office/2006/metadata/properties" xmlns:ns2="c809249f-bf47-45af-bfdc-f4cb413905df" targetNamespace="http://schemas.microsoft.com/office/2006/metadata/properties" ma:root="true" ma:fieldsID="cc85685b413d027a20082bdf7d355bef" ns2:_="">
     <xsd:import namespace="c809249f-bf47-45af-bfdc-f4cb413905df"/>
@@ -14773,15 +15038,11 @@
 </ct:contentTypeSchema>
 </file>
 
-<file path=customXml/itemProps1.xml><?xml version="1.0" encoding="utf-8"?>
-<ds:datastoreItem xmlns:ds="http://schemas.openxmlformats.org/officeDocument/2006/customXml" ds:itemID="{BB557C81-EA69-47BE-A07D-CA4CC19B63EC}">
-  <ds:schemaRefs>
-    <ds:schemaRef ds:uri="http://schemas.microsoft.com/sharepoint/v3/contenttype/forms"/>
-  </ds:schemaRefs>
-</ds:datastoreItem>
+<file path=customXml/item4.xml><?xml version="1.0" encoding="utf-8"?>
+<b:Sources xmlns:b="http://schemas.openxmlformats.org/officeDocument/2006/bibliography" xmlns="http://schemas.openxmlformats.org/officeDocument/2006/bibliography" SelectedStyle="\APA.XSL" StyleName="APA"/>
 </file>
 
-<file path=customXml/itemProps2.xml><?xml version="1.0" encoding="utf-8"?>
+<file path=customXml/itemProps1.xml><?xml version="1.0" encoding="utf-8"?>
 <ds:datastoreItem xmlns:ds="http://schemas.openxmlformats.org/officeDocument/2006/customXml" ds:itemID="{3C5C9790-35BD-4F6F-A52E-82092D0F9073}">
   <ds:schemaRefs>
     <ds:schemaRef ds:uri="http://schemas.microsoft.com/office/2006/metadata/properties"/>
@@ -14790,15 +15051,15 @@
 </ds:datastoreItem>
 </file>
 
-<file path=customXml/itemProps3.xml><?xml version="1.0" encoding="utf-8"?>
-<ds:datastoreItem xmlns:ds="http://schemas.openxmlformats.org/officeDocument/2006/customXml" ds:itemID="{765FEC69-B417-4A3A-B8F2-01425C708AC9}">
+<file path=customXml/itemProps2.xml><?xml version="1.0" encoding="utf-8"?>
+<ds:datastoreItem xmlns:ds="http://schemas.openxmlformats.org/officeDocument/2006/customXml" ds:itemID="{BB557C81-EA69-47BE-A07D-CA4CC19B63EC}">
   <ds:schemaRefs>
-    <ds:schemaRef ds:uri="http://schemas.openxmlformats.org/officeDocument/2006/bibliography"/>
+    <ds:schemaRef ds:uri="http://schemas.microsoft.com/sharepoint/v3/contenttype/forms"/>
   </ds:schemaRefs>
 </ds:datastoreItem>
 </file>
 
-<file path=customXml/itemProps4.xml><?xml version="1.0" encoding="utf-8"?>
+<file path=customXml/itemProps3.xml><?xml version="1.0" encoding="utf-8"?>
 <ds:datastoreItem xmlns:ds="http://schemas.openxmlformats.org/officeDocument/2006/customXml" ds:itemID="{95B1032C-33BD-463D-81F2-E49856AAA672}">
   <ds:schemaRefs>
     <ds:schemaRef ds:uri="http://schemas.microsoft.com/office/2006/metadata/contentType"/>
@@ -14814,4 +15075,12 @@
     <ds:schemaRef ds:uri="http://schemas.microsoft.com/internal/obd"/>
   </ds:schemaRefs>
 </ds:datastoreItem>
+</file>
+
+<file path=customXml/itemProps4.xml><?xml version="1.0" encoding="utf-8"?>
+<ds:datastoreItem xmlns:ds="http://schemas.openxmlformats.org/officeDocument/2006/customXml" ds:itemID="{765FEC69-B417-4A3A-B8F2-01425C708AC9}">
+  <ds:schemaRefs>
+    <ds:schemaRef ds:uri="http://schemas.openxmlformats.org/officeDocument/2006/bibliography"/>
+  </ds:schemaRefs>
+</ds:datastoreItem>
 </file>
</xml_diff>

<commit_message>
add uoc luong thoi gian
</commit_message>
<xml_diff>
--- a/report_QLDA_nhom5.docx
+++ b/report_QLDA_nhom5.docx
@@ -7421,7 +7421,21 @@
           <w:i/>
           <w:iCs/>
         </w:rPr>
-        <w:t xml:space="preserve"> cần bao nhiêu thời gian</w:t>
+        <w:t xml:space="preserve"> cần </w:t>
+      </w:r>
+      <w:r>
+        <w:rPr>
+          <w:i/>
+          <w:iCs/>
+        </w:rPr>
+        <w:t>ít nhất là 2 giờ đồng hồ để setup đầy đủ các môi trường.</w:t>
+      </w:r>
+      <w:r>
+        <w:rPr>
+          <w:i/>
+          <w:iCs/>
+        </w:rPr>
+        <w:t xml:space="preserve"> </w:t>
       </w:r>
     </w:p>
     <w:p>
@@ -7441,7 +7455,14 @@
           <w:i/>
           <w:iCs/>
         </w:rPr>
-        <w:t>Để hiểu rõ mã nguồn mở cần bao nhiêu thời gian</w:t>
+        <w:t xml:space="preserve">Để hiểu rõ mã nguồn mở cần </w:t>
+      </w:r>
+      <w:r>
+        <w:rPr>
+          <w:i/>
+          <w:iCs/>
+        </w:rPr>
+        <w:t>4 giờ đồng hồ.</w:t>
       </w:r>
     </w:p>
     <w:p>
@@ -7461,7 +7482,42 @@
           <w:i/>
           <w:iCs/>
         </w:rPr>
-        <w:t>Để thay đổi giao diện, để chỉnh sửa tính năng cần bao nhiêu thời gian</w:t>
+        <w:t>Đ</w:t>
+      </w:r>
+      <w:r>
+        <w:rPr>
+          <w:i/>
+          <w:iCs/>
+        </w:rPr>
+        <w:t xml:space="preserve">ối với một người mới tham gia vào project, </w:t>
+      </w:r>
+      <w:r>
+        <w:rPr>
+          <w:i/>
+          <w:iCs/>
+        </w:rPr>
+        <w:t>cần</w:t>
+      </w:r>
+      <w:r>
+        <w:rPr>
+          <w:i/>
+          <w:iCs/>
+        </w:rPr>
+        <w:t xml:space="preserve"> từ một tuần trở lên </w:t>
+      </w:r>
+      <w:r>
+        <w:rPr>
+          <w:i/>
+          <w:iCs/>
+        </w:rPr>
+        <w:t>để thay đổi giao diện, hoặc chỉnh sửa tính năng</w:t>
+      </w:r>
+      <w:r>
+        <w:rPr>
+          <w:i/>
+          <w:iCs/>
+        </w:rPr>
+        <w:t>.</w:t>
       </w:r>
     </w:p>
     <w:p>
@@ -7553,6 +7609,7 @@
           <w:i/>
           <w:iCs/>
         </w:rPr>
+        <w:lastRenderedPageBreak/>
         <w:t>Xác suất xảy ra</w:t>
       </w:r>
       <w:r>
@@ -7587,7 +7644,6 @@
           <w:i/>
           <w:iCs/>
         </w:rPr>
-        <w:lastRenderedPageBreak/>
         <w:t>Mức độ thiệt hại: Dự án có thể bị hủy bỏ nếu không tìm được người phù hợp thay thế nếu rủi ro xảy ra. Đối tác đồng thời cũng có thể hủy hợp đồng. Đội ngũ làm việc sẽ mất uy tín trong dự án.</w:t>
       </w:r>
       <w:bookmarkStart w:id="16" w:name="_Toc90500052"/>
@@ -8035,14 +8091,7 @@
           <w:i/>
           <w:iCs/>
         </w:rPr>
-        <w:t xml:space="preserve">: Xác định đối tượng người dùng ngay từ khi khởi tạo dự án. Cần thực hiện các khảo sát </w:t>
-      </w:r>
-      <w:r>
-        <w:rPr>
-          <w:i/>
-          <w:iCs/>
-        </w:rPr>
-        <w:t xml:space="preserve">để hiểu được rõ nhu cầu từ người dùng, không nên thực hiện dự án khi tập </w:t>
+        <w:t xml:space="preserve">: Xác định đối tượng người dùng ngay từ khi khởi tạo dự án. Cần thực hiện </w:t>
       </w:r>
       <w:r>
         <w:rPr>
@@ -8050,7 +8099,14 @@
           <w:iCs/>
         </w:rPr>
         <w:lastRenderedPageBreak/>
-        <w:t>người dùng quá nhỏ, rơi vào thị trường ngách, hoặc có quá nhiều đối thủ lớn cạnh tranh trong cùng lĩnh vực. Từ đó khởi tạo dự án một cách chính xác.</w:t>
+        <w:t xml:space="preserve">các khảo sát </w:t>
+      </w:r>
+      <w:r>
+        <w:rPr>
+          <w:i/>
+          <w:iCs/>
+        </w:rPr>
+        <w:t>để hiểu được rõ nhu cầu từ người dùng, không nên thực hiện dự án khi tập người dùng quá nhỏ, rơi vào thị trường ngách, hoặc có quá nhiều đối thủ lớn cạnh tranh trong cùng lĩnh vực. Từ đó khởi tạo dự án một cách chính xác.</w:t>
       </w:r>
     </w:p>
     <w:p>
@@ -8497,6 +8553,7 @@
         </w:numPr>
       </w:pPr>
       <w:r>
+        <w:lastRenderedPageBreak/>
         <w:t>Sơ đồ các branch được t</w:t>
       </w:r>
       <w:r>
@@ -8512,7 +8569,6 @@
         </w:numPr>
       </w:pPr>
       <w:r>
-        <w:lastRenderedPageBreak/>
         <w:t>Số dòng lệnh của dự</w:t>
       </w:r>
       <w:r>

</xml_diff>